<commit_message>
Agregado condiciones de finalizacion en postcondiciones
</commit_message>
<xml_diff>
--- a/documentos/ECU/ECU-07.docx
+++ b/documentos/ECU/ECU-07.docx
@@ -100,8 +100,6 @@
         </w:rPr>
         <w:t>-condiciones</w:t>
       </w:r>
-      <w:bookmarkStart w:id="0" w:name="_GoBack"/>
-      <w:bookmarkEnd w:id="0"/>
     </w:p>
     <w:p>
       <w:pPr>
@@ -428,16 +426,6 @@
       <w:pPr>
         <w:pStyle w:val="Ttulo2"/>
         <w:numPr>
-          <w:ilvl w:val="0"/>
-          <w:numId w:val="0"/>
-        </w:numPr>
-        <w:ind w:left="576" w:hanging="576"/>
-      </w:pPr>
-    </w:p>
-    <w:p>
-      <w:pPr>
-        <w:pStyle w:val="Ttulo2"/>
-        <w:numPr>
           <w:ilvl w:val="1"/>
           <w:numId w:val="9"/>
         </w:numPr>
@@ -477,7 +465,6 @@
         <w:rPr>
           <w:rFonts w:ascii="Arial" w:hAnsi="Arial" w:cs="Arial"/>
         </w:rPr>
-        <w:lastRenderedPageBreak/>
         <w:t>El sistema mostrará un men</w:t>
       </w:r>
       <w:r>
@@ -503,6 +490,7 @@
         <w:rPr>
           <w:rFonts w:ascii="Arial" w:hAnsi="Arial" w:cs="Arial"/>
         </w:rPr>
+        <w:lastRenderedPageBreak/>
         <w:t>El usuario presionará el botón cancelar.</w:t>
       </w:r>
     </w:p>
@@ -549,6 +537,10 @@
     <w:p>
       <w:pPr>
         <w:pStyle w:val="Ttulo1"/>
+        <w:numPr>
+          <w:ilvl w:val="0"/>
+          <w:numId w:val="22"/>
+        </w:numPr>
         <w:rPr>
           <w:rFonts w:cs="Arial"/>
         </w:rPr>
@@ -562,17 +554,23 @@
     </w:p>
     <w:p>
       <w:pPr>
-        <w:pStyle w:val="Ttulo2"/>
-        <w:jc w:val="both"/>
+        <w:pStyle w:val="Ttulo1"/>
+        <w:numPr>
+          <w:ilvl w:val="0"/>
+          <w:numId w:val="0"/>
+        </w:numPr>
+        <w:spacing w:line="276" w:lineRule="auto"/>
+        <w:ind w:left="360"/>
+        <w:rPr>
+          <w:rFonts w:cs="Arial"/>
+          <w:sz w:val="20"/>
+        </w:rPr>
+      </w:pPr>
+      <w:r>
         <w:rPr>
           <w:rFonts w:cs="Arial"/>
           <w:b w:val="0"/>
-        </w:rPr>
-      </w:pPr>
-      <w:r>
-        <w:rPr>
-          <w:rFonts w:cs="Arial"/>
-          <w:b w:val="0"/>
+          <w:sz w:val="20"/>
         </w:rPr>
         <w:t>El sistema queda actualizado con la nueva información del MVZ correspondiente</w:t>
       </w:r>
@@ -580,9 +578,139 @@
         <w:rPr>
           <w:rFonts w:cs="Arial"/>
           <w:b w:val="0"/>
+          <w:sz w:val="20"/>
         </w:rPr>
         <w:t>.</w:t>
       </w:r>
+    </w:p>
+    <w:p>
+      <w:pPr>
+        <w:pStyle w:val="Prrafodelista"/>
+        <w:numPr>
+          <w:ilvl w:val="0"/>
+          <w:numId w:val="29"/>
+        </w:numPr>
+        <w:spacing w:line="276" w:lineRule="auto"/>
+        <w:rPr>
+          <w:rFonts w:ascii="Arial" w:hAnsi="Arial"/>
+          <w:b/>
+          <w:sz w:val="20"/>
+          <w:szCs w:val="20"/>
+        </w:rPr>
+      </w:pPr>
+      <w:r>
+        <w:rPr>
+          <w:rFonts w:ascii="Arial" w:hAnsi="Arial"/>
+          <w:b/>
+          <w:sz w:val="20"/>
+          <w:szCs w:val="20"/>
+        </w:rPr>
+        <w:t>Finalización exitosa</w:t>
+      </w:r>
+    </w:p>
+    <w:p>
+      <w:pPr>
+        <w:spacing w:line="276" w:lineRule="auto"/>
+        <w:ind w:firstLine="708"/>
+        <w:rPr>
+          <w:rFonts w:ascii="Arial" w:hAnsi="Arial"/>
+          <w:sz w:val="20"/>
+          <w:szCs w:val="20"/>
+        </w:rPr>
+      </w:pPr>
+      <w:r>
+        <w:rPr>
+          <w:rFonts w:ascii="Arial" w:hAnsi="Arial"/>
+          <w:sz w:val="20"/>
+          <w:szCs w:val="20"/>
+        </w:rPr>
+        <w:t>El sistema actualiza correctamente la información del perfil requerid</w:t>
+      </w:r>
+      <w:r>
+        <w:rPr>
+          <w:rFonts w:ascii="Arial" w:hAnsi="Arial"/>
+          <w:sz w:val="20"/>
+          <w:szCs w:val="20"/>
+        </w:rPr>
+        <w:t>o.</w:t>
+      </w:r>
+    </w:p>
+    <w:p>
+      <w:pPr>
+        <w:pStyle w:val="Prrafodelista"/>
+        <w:numPr>
+          <w:ilvl w:val="0"/>
+          <w:numId w:val="22"/>
+        </w:numPr>
+        <w:spacing w:line="276" w:lineRule="auto"/>
+        <w:rPr>
+          <w:rFonts w:ascii="Arial" w:hAnsi="Arial"/>
+          <w:b/>
+          <w:sz w:val="20"/>
+          <w:szCs w:val="20"/>
+        </w:rPr>
+      </w:pPr>
+      <w:r>
+        <w:rPr>
+          <w:rFonts w:ascii="Arial" w:hAnsi="Arial"/>
+          <w:b/>
+          <w:sz w:val="20"/>
+          <w:szCs w:val="20"/>
+        </w:rPr>
+        <w:t>Finalización fallida</w:t>
+      </w:r>
+    </w:p>
+    <w:p>
+      <w:pPr>
+        <w:spacing w:line="276" w:lineRule="auto"/>
+        <w:ind w:firstLine="708"/>
+        <w:rPr>
+          <w:rFonts w:ascii="Arial" w:hAnsi="Arial"/>
+          <w:sz w:val="20"/>
+          <w:szCs w:val="20"/>
+        </w:rPr>
+      </w:pPr>
+      <w:r>
+        <w:rPr>
+          <w:rFonts w:ascii="Arial" w:hAnsi="Arial"/>
+          <w:sz w:val="20"/>
+          <w:szCs w:val="20"/>
+        </w:rPr>
+        <w:t>El sistema no actualiza la información del perfil requerido.</w:t>
+      </w:r>
+    </w:p>
+    <w:p>
+      <w:pPr>
+        <w:spacing w:line="276" w:lineRule="auto"/>
+        <w:ind w:firstLine="708"/>
+        <w:rPr>
+          <w:rFonts w:ascii="Arial" w:hAnsi="Arial"/>
+          <w:sz w:val="20"/>
+          <w:szCs w:val="20"/>
+        </w:rPr>
+      </w:pPr>
+      <w:bookmarkStart w:id="0" w:name="_GoBack"/>
+      <w:bookmarkEnd w:id="0"/>
+    </w:p>
+    <w:p>
+      <w:pPr>
+        <w:ind w:left="1068"/>
+        <w:rPr>
+          <w:rFonts w:ascii="Arial" w:hAnsi="Arial"/>
+          <w:sz w:val="20"/>
+          <w:szCs w:val="20"/>
+        </w:rPr>
+      </w:pPr>
+    </w:p>
+    <w:p>
+      <w:pPr>
+        <w:ind w:left="1068"/>
+        <w:rPr>
+          <w:rFonts w:ascii="Arial" w:hAnsi="Arial"/>
+          <w:sz w:val="20"/>
+          <w:szCs w:val="20"/>
+        </w:rPr>
+      </w:pPr>
     </w:p>
     <w:sectPr>
       <w:headerReference w:type="default" r:id="rId8"/>
@@ -637,12 +765,6 @@
       <w:gridCol w:w="2424"/>
     </w:tblGrid>
     <w:tr>
-      <w:tblPrEx>
-        <w:tblCellMar>
-          <w:top w:w="0" w:type="dxa"/>
-          <w:bottom w:w="0" w:type="dxa"/>
-        </w:tblCellMar>
-      </w:tblPrEx>
       <w:tc>
         <w:tcPr>
           <w:tcW w:w="3162" w:type="dxa"/>
@@ -824,12 +946,6 @@
       <w:gridCol w:w="2544"/>
     </w:tblGrid>
     <w:tr>
-      <w:tblPrEx>
-        <w:tblCellMar>
-          <w:top w:w="0" w:type="dxa"/>
-          <w:bottom w:w="0" w:type="dxa"/>
-        </w:tblCellMar>
-      </w:tblPrEx>
       <w:tc>
         <w:tcPr>
           <w:tcW w:w="6204" w:type="dxa"/>
@@ -887,12 +1003,6 @@
       </w:tc>
     </w:tr>
     <w:tr>
-      <w:tblPrEx>
-        <w:tblCellMar>
-          <w:top w:w="0" w:type="dxa"/>
-          <w:bottom w:w="0" w:type="dxa"/>
-        </w:tblCellMar>
-      </w:tblPrEx>
       <w:tc>
         <w:tcPr>
           <w:tcW w:w="6204" w:type="dxa"/>
@@ -1208,6 +1318,181 @@
     </w:lvl>
   </w:abstractNum>
   <w:abstractNum w:abstractNumId="2">
+    <w:nsid w:val="00E74927"/>
+    <w:multiLevelType w:val="multilevel"/>
+    <w:tmpl w:val="BBF65F3E"/>
+    <w:lvl w:ilvl="0">
+      <w:start w:val="7"/>
+      <w:numFmt w:val="none"/>
+      <w:lvlText w:val="7.1"/>
+      <w:lvlJc w:val="left"/>
+      <w:pPr>
+        <w:ind w:left="360" w:hanging="360"/>
+      </w:pPr>
+      <w:rPr>
+        <w:rFonts w:hint="default"/>
+      </w:rPr>
+    </w:lvl>
+    <w:lvl w:ilvl="1">
+      <w:start w:val="1"/>
+      <w:numFmt w:val="lowerLetter"/>
+      <w:lvlText w:val="%2."/>
+      <w:lvlJc w:val="left"/>
+      <w:pPr>
+        <w:ind w:left="1440" w:hanging="360"/>
+      </w:pPr>
+    </w:lvl>
+    <w:lvl w:ilvl="2">
+      <w:start w:val="1"/>
+      <w:numFmt w:val="lowerRoman"/>
+      <w:lvlText w:val="%3."/>
+      <w:lvlJc w:val="right"/>
+      <w:pPr>
+        <w:ind w:left="2160" w:hanging="180"/>
+      </w:pPr>
+    </w:lvl>
+    <w:lvl w:ilvl="3">
+      <w:start w:val="1"/>
+      <w:numFmt w:val="decimal"/>
+      <w:lvlText w:val="%4."/>
+      <w:lvlJc w:val="left"/>
+      <w:pPr>
+        <w:ind w:left="2880" w:hanging="360"/>
+      </w:pPr>
+    </w:lvl>
+    <w:lvl w:ilvl="4">
+      <w:start w:val="1"/>
+      <w:numFmt w:val="lowerLetter"/>
+      <w:lvlText w:val="%5."/>
+      <w:lvlJc w:val="left"/>
+      <w:pPr>
+        <w:ind w:left="3600" w:hanging="360"/>
+      </w:pPr>
+    </w:lvl>
+    <w:lvl w:ilvl="5">
+      <w:start w:val="1"/>
+      <w:numFmt w:val="lowerRoman"/>
+      <w:lvlText w:val="%6."/>
+      <w:lvlJc w:val="right"/>
+      <w:pPr>
+        <w:ind w:left="4320" w:hanging="180"/>
+      </w:pPr>
+    </w:lvl>
+    <w:lvl w:ilvl="6">
+      <w:start w:val="1"/>
+      <w:numFmt w:val="decimal"/>
+      <w:lvlText w:val="%7."/>
+      <w:lvlJc w:val="left"/>
+      <w:pPr>
+        <w:ind w:left="5040" w:hanging="360"/>
+      </w:pPr>
+    </w:lvl>
+    <w:lvl w:ilvl="7">
+      <w:start w:val="1"/>
+      <w:numFmt w:val="lowerLetter"/>
+      <w:lvlText w:val="%8."/>
+      <w:lvlJc w:val="left"/>
+      <w:pPr>
+        <w:ind w:left="5760" w:hanging="360"/>
+      </w:pPr>
+    </w:lvl>
+    <w:lvl w:ilvl="8">
+      <w:start w:val="1"/>
+      <w:numFmt w:val="lowerRoman"/>
+      <w:lvlText w:val="%9."/>
+      <w:lvlJc w:val="right"/>
+      <w:pPr>
+        <w:ind w:left="6480" w:hanging="180"/>
+      </w:pPr>
+    </w:lvl>
+  </w:abstractNum>
+  <w:abstractNum w:abstractNumId="3">
+    <w:nsid w:val="07016098"/>
+    <w:multiLevelType w:val="hybridMultilevel"/>
+    <w:tmpl w:val="C85ADEC8"/>
+    <w:lvl w:ilvl="0" w:tplc="0C0A000F">
+      <w:start w:val="1"/>
+      <w:numFmt w:val="decimal"/>
+      <w:lvlText w:val="%1."/>
+      <w:lvlJc w:val="left"/>
+      <w:pPr>
+        <w:ind w:left="1428" w:hanging="360"/>
+      </w:pPr>
+    </w:lvl>
+    <w:lvl w:ilvl="1" w:tplc="0C0A0019" w:tentative="1">
+      <w:start w:val="1"/>
+      <w:numFmt w:val="lowerLetter"/>
+      <w:lvlText w:val="%2."/>
+      <w:lvlJc w:val="left"/>
+      <w:pPr>
+        <w:ind w:left="1440" w:hanging="360"/>
+      </w:pPr>
+    </w:lvl>
+    <w:lvl w:ilvl="2" w:tplc="0C0A001B" w:tentative="1">
+      <w:start w:val="1"/>
+      <w:numFmt w:val="lowerRoman"/>
+      <w:lvlText w:val="%3."/>
+      <w:lvlJc w:val="right"/>
+      <w:pPr>
+        <w:ind w:left="2160" w:hanging="180"/>
+      </w:pPr>
+    </w:lvl>
+    <w:lvl w:ilvl="3" w:tplc="0C0A000F" w:tentative="1">
+      <w:start w:val="1"/>
+      <w:numFmt w:val="decimal"/>
+      <w:lvlText w:val="%4."/>
+      <w:lvlJc w:val="left"/>
+      <w:pPr>
+        <w:ind w:left="2880" w:hanging="360"/>
+      </w:pPr>
+    </w:lvl>
+    <w:lvl w:ilvl="4" w:tplc="0C0A0019" w:tentative="1">
+      <w:start w:val="1"/>
+      <w:numFmt w:val="lowerLetter"/>
+      <w:lvlText w:val="%5."/>
+      <w:lvlJc w:val="left"/>
+      <w:pPr>
+        <w:ind w:left="3600" w:hanging="360"/>
+      </w:pPr>
+    </w:lvl>
+    <w:lvl w:ilvl="5" w:tplc="0C0A001B" w:tentative="1">
+      <w:start w:val="1"/>
+      <w:numFmt w:val="lowerRoman"/>
+      <w:lvlText w:val="%6."/>
+      <w:lvlJc w:val="right"/>
+      <w:pPr>
+        <w:ind w:left="4320" w:hanging="180"/>
+      </w:pPr>
+    </w:lvl>
+    <w:lvl w:ilvl="6" w:tplc="0C0A000F" w:tentative="1">
+      <w:start w:val="1"/>
+      <w:numFmt w:val="decimal"/>
+      <w:lvlText w:val="%7."/>
+      <w:lvlJc w:val="left"/>
+      <w:pPr>
+        <w:ind w:left="5040" w:hanging="360"/>
+      </w:pPr>
+    </w:lvl>
+    <w:lvl w:ilvl="7" w:tplc="0C0A0019" w:tentative="1">
+      <w:start w:val="1"/>
+      <w:numFmt w:val="lowerLetter"/>
+      <w:lvlText w:val="%8."/>
+      <w:lvlJc w:val="left"/>
+      <w:pPr>
+        <w:ind w:left="5760" w:hanging="360"/>
+      </w:pPr>
+    </w:lvl>
+    <w:lvl w:ilvl="8" w:tplc="0C0A001B" w:tentative="1">
+      <w:start w:val="1"/>
+      <w:numFmt w:val="lowerRoman"/>
+      <w:lvlText w:val="%9."/>
+      <w:lvlJc w:val="right"/>
+      <w:pPr>
+        <w:ind w:left="6480" w:hanging="180"/>
+      </w:pPr>
+    </w:lvl>
+  </w:abstractNum>
+  <w:abstractNum w:abstractNumId="4">
     <w:nsid w:val="07FE462D"/>
     <w:multiLevelType w:val="hybridMultilevel"/>
     <w:tmpl w:val="A7EA2D94"/>
@@ -1305,7 +1590,7 @@
       </w:pPr>
     </w:lvl>
   </w:abstractNum>
-  <w:abstractNum w:abstractNumId="3">
+  <w:abstractNum w:abstractNumId="5">
     <w:nsid w:val="0FCF3A4C"/>
     <w:multiLevelType w:val="hybridMultilevel"/>
     <w:tmpl w:val="E2E4E7C2"/>
@@ -1398,10 +1683,10 @@
       </w:pPr>
     </w:lvl>
   </w:abstractNum>
-  <w:abstractNum w:abstractNumId="4">
+  <w:abstractNum w:abstractNumId="6">
     <w:nsid w:val="16945492"/>
     <w:multiLevelType w:val="hybridMultilevel"/>
-    <w:tmpl w:val="76DA1C68"/>
+    <w:tmpl w:val="11A418B8"/>
     <w:lvl w:ilvl="0" w:tplc="0C0A000F">
       <w:start w:val="1"/>
       <w:numFmt w:val="decimal"/>
@@ -1484,7 +1769,372 @@
       </w:pPr>
     </w:lvl>
   </w:abstractNum>
-  <w:abstractNum w:abstractNumId="5">
+  <w:abstractNum w:abstractNumId="7">
+    <w:nsid w:val="186100AE"/>
+    <w:multiLevelType w:val="hybridMultilevel"/>
+    <w:tmpl w:val="50844022"/>
+    <w:lvl w:ilvl="0" w:tplc="69F412F4">
+      <w:start w:val="1"/>
+      <w:numFmt w:val="none"/>
+      <w:lvlText w:val="7"/>
+      <w:lvlJc w:val="left"/>
+      <w:pPr>
+        <w:tabs>
+          <w:tab w:val="num" w:pos="431"/>
+        </w:tabs>
+        <w:ind w:left="431" w:hanging="431"/>
+      </w:pPr>
+      <w:rPr>
+        <w:rFonts w:hint="default"/>
+      </w:rPr>
+    </w:lvl>
+    <w:lvl w:ilvl="1" w:tplc="0C0A0019" w:tentative="1">
+      <w:start w:val="1"/>
+      <w:numFmt w:val="lowerLetter"/>
+      <w:lvlText w:val="%2."/>
+      <w:lvlJc w:val="left"/>
+      <w:pPr>
+        <w:ind w:left="1440" w:hanging="360"/>
+      </w:pPr>
+    </w:lvl>
+    <w:lvl w:ilvl="2" w:tplc="0C0A001B" w:tentative="1">
+      <w:start w:val="1"/>
+      <w:numFmt w:val="lowerRoman"/>
+      <w:lvlText w:val="%3."/>
+      <w:lvlJc w:val="right"/>
+      <w:pPr>
+        <w:ind w:left="2160" w:hanging="180"/>
+      </w:pPr>
+    </w:lvl>
+    <w:lvl w:ilvl="3" w:tplc="0C0A000F" w:tentative="1">
+      <w:start w:val="1"/>
+      <w:numFmt w:val="decimal"/>
+      <w:lvlText w:val="%4."/>
+      <w:lvlJc w:val="left"/>
+      <w:pPr>
+        <w:ind w:left="2880" w:hanging="360"/>
+      </w:pPr>
+    </w:lvl>
+    <w:lvl w:ilvl="4" w:tplc="0C0A0019" w:tentative="1">
+      <w:start w:val="1"/>
+      <w:numFmt w:val="lowerLetter"/>
+      <w:lvlText w:val="%5."/>
+      <w:lvlJc w:val="left"/>
+      <w:pPr>
+        <w:ind w:left="3600" w:hanging="360"/>
+      </w:pPr>
+    </w:lvl>
+    <w:lvl w:ilvl="5" w:tplc="0C0A001B" w:tentative="1">
+      <w:start w:val="1"/>
+      <w:numFmt w:val="lowerRoman"/>
+      <w:lvlText w:val="%6."/>
+      <w:lvlJc w:val="right"/>
+      <w:pPr>
+        <w:ind w:left="4320" w:hanging="180"/>
+      </w:pPr>
+    </w:lvl>
+    <w:lvl w:ilvl="6" w:tplc="0C0A000F" w:tentative="1">
+      <w:start w:val="1"/>
+      <w:numFmt w:val="decimal"/>
+      <w:lvlText w:val="%7."/>
+      <w:lvlJc w:val="left"/>
+      <w:pPr>
+        <w:ind w:left="5040" w:hanging="360"/>
+      </w:pPr>
+    </w:lvl>
+    <w:lvl w:ilvl="7" w:tplc="0C0A0019" w:tentative="1">
+      <w:start w:val="1"/>
+      <w:numFmt w:val="lowerLetter"/>
+      <w:lvlText w:val="%8."/>
+      <w:lvlJc w:val="left"/>
+      <w:pPr>
+        <w:ind w:left="5760" w:hanging="360"/>
+      </w:pPr>
+    </w:lvl>
+    <w:lvl w:ilvl="8" w:tplc="0C0A001B" w:tentative="1">
+      <w:start w:val="1"/>
+      <w:numFmt w:val="lowerRoman"/>
+      <w:lvlText w:val="%9."/>
+      <w:lvlJc w:val="right"/>
+      <w:pPr>
+        <w:ind w:left="6480" w:hanging="180"/>
+      </w:pPr>
+    </w:lvl>
+  </w:abstractNum>
+  <w:abstractNum w:abstractNumId="8">
+    <w:nsid w:val="203D6D2C"/>
+    <w:multiLevelType w:val="multilevel"/>
+    <w:tmpl w:val="AAD43940"/>
+    <w:lvl w:ilvl="0">
+      <w:start w:val="7"/>
+      <w:numFmt w:val="decimal"/>
+      <w:lvlText w:val="%1."/>
+      <w:lvlJc w:val="left"/>
+      <w:pPr>
+        <w:ind w:left="360" w:hanging="360"/>
+      </w:pPr>
+      <w:rPr>
+        <w:rFonts w:hint="default"/>
+      </w:rPr>
+    </w:lvl>
+    <w:lvl w:ilvl="1">
+      <w:start w:val="1"/>
+      <w:numFmt w:val="lowerLetter"/>
+      <w:lvlText w:val="%2."/>
+      <w:lvlJc w:val="left"/>
+      <w:pPr>
+        <w:ind w:left="1440" w:hanging="360"/>
+      </w:pPr>
+    </w:lvl>
+    <w:lvl w:ilvl="2">
+      <w:start w:val="1"/>
+      <w:numFmt w:val="lowerRoman"/>
+      <w:lvlText w:val="%3."/>
+      <w:lvlJc w:val="right"/>
+      <w:pPr>
+        <w:ind w:left="2160" w:hanging="180"/>
+      </w:pPr>
+    </w:lvl>
+    <w:lvl w:ilvl="3">
+      <w:start w:val="1"/>
+      <w:numFmt w:val="decimal"/>
+      <w:lvlText w:val="%4."/>
+      <w:lvlJc w:val="left"/>
+      <w:pPr>
+        <w:ind w:left="2880" w:hanging="360"/>
+      </w:pPr>
+    </w:lvl>
+    <w:lvl w:ilvl="4">
+      <w:start w:val="1"/>
+      <w:numFmt w:val="lowerLetter"/>
+      <w:lvlText w:val="%5."/>
+      <w:lvlJc w:val="left"/>
+      <w:pPr>
+        <w:ind w:left="3600" w:hanging="360"/>
+      </w:pPr>
+    </w:lvl>
+    <w:lvl w:ilvl="5">
+      <w:start w:val="1"/>
+      <w:numFmt w:val="lowerRoman"/>
+      <w:lvlText w:val="%6."/>
+      <w:lvlJc w:val="right"/>
+      <w:pPr>
+        <w:ind w:left="4320" w:hanging="180"/>
+      </w:pPr>
+    </w:lvl>
+    <w:lvl w:ilvl="6">
+      <w:start w:val="1"/>
+      <w:numFmt w:val="decimal"/>
+      <w:lvlText w:val="%7."/>
+      <w:lvlJc w:val="left"/>
+      <w:pPr>
+        <w:ind w:left="5040" w:hanging="360"/>
+      </w:pPr>
+    </w:lvl>
+    <w:lvl w:ilvl="7">
+      <w:start w:val="1"/>
+      <w:numFmt w:val="lowerLetter"/>
+      <w:lvlText w:val="%8."/>
+      <w:lvlJc w:val="left"/>
+      <w:pPr>
+        <w:ind w:left="5760" w:hanging="360"/>
+      </w:pPr>
+    </w:lvl>
+    <w:lvl w:ilvl="8">
+      <w:start w:val="1"/>
+      <w:numFmt w:val="lowerRoman"/>
+      <w:lvlText w:val="%9."/>
+      <w:lvlJc w:val="right"/>
+      <w:pPr>
+        <w:ind w:left="6480" w:hanging="180"/>
+      </w:pPr>
+    </w:lvl>
+  </w:abstractNum>
+  <w:abstractNum w:abstractNumId="9">
+    <w:nsid w:val="20AE7D6B"/>
+    <w:multiLevelType w:val="multilevel"/>
+    <w:tmpl w:val="14C4FA20"/>
+    <w:lvl w:ilvl="0">
+      <w:start w:val="1"/>
+      <w:numFmt w:val="none"/>
+      <w:lvlText w:val="7"/>
+      <w:lvlJc w:val="left"/>
+      <w:pPr>
+        <w:tabs>
+          <w:tab w:val="num" w:pos="578"/>
+        </w:tabs>
+        <w:ind w:left="578" w:hanging="578"/>
+      </w:pPr>
+      <w:rPr>
+        <w:rFonts w:hint="default"/>
+      </w:rPr>
+    </w:lvl>
+    <w:lvl w:ilvl="1">
+      <w:start w:val="1"/>
+      <w:numFmt w:val="lowerLetter"/>
+      <w:lvlText w:val="%2."/>
+      <w:lvlJc w:val="left"/>
+      <w:pPr>
+        <w:ind w:left="1440" w:hanging="360"/>
+      </w:pPr>
+    </w:lvl>
+    <w:lvl w:ilvl="2">
+      <w:start w:val="1"/>
+      <w:numFmt w:val="lowerRoman"/>
+      <w:lvlText w:val="%3."/>
+      <w:lvlJc w:val="right"/>
+      <w:pPr>
+        <w:ind w:left="2160" w:hanging="180"/>
+      </w:pPr>
+    </w:lvl>
+    <w:lvl w:ilvl="3">
+      <w:start w:val="1"/>
+      <w:numFmt w:val="decimal"/>
+      <w:lvlText w:val="%4."/>
+      <w:lvlJc w:val="left"/>
+      <w:pPr>
+        <w:ind w:left="2880" w:hanging="360"/>
+      </w:pPr>
+    </w:lvl>
+    <w:lvl w:ilvl="4">
+      <w:start w:val="1"/>
+      <w:numFmt w:val="lowerLetter"/>
+      <w:lvlText w:val="%5."/>
+      <w:lvlJc w:val="left"/>
+      <w:pPr>
+        <w:ind w:left="3600" w:hanging="360"/>
+      </w:pPr>
+    </w:lvl>
+    <w:lvl w:ilvl="5">
+      <w:start w:val="1"/>
+      <w:numFmt w:val="lowerRoman"/>
+      <w:lvlText w:val="%6."/>
+      <w:lvlJc w:val="right"/>
+      <w:pPr>
+        <w:ind w:left="4320" w:hanging="180"/>
+      </w:pPr>
+    </w:lvl>
+    <w:lvl w:ilvl="6">
+      <w:start w:val="1"/>
+      <w:numFmt w:val="decimal"/>
+      <w:lvlText w:val="%7."/>
+      <w:lvlJc w:val="left"/>
+      <w:pPr>
+        <w:ind w:left="5040" w:hanging="360"/>
+      </w:pPr>
+    </w:lvl>
+    <w:lvl w:ilvl="7">
+      <w:start w:val="1"/>
+      <w:numFmt w:val="lowerLetter"/>
+      <w:lvlText w:val="%8."/>
+      <w:lvlJc w:val="left"/>
+      <w:pPr>
+        <w:ind w:left="5760" w:hanging="360"/>
+      </w:pPr>
+    </w:lvl>
+    <w:lvl w:ilvl="8">
+      <w:start w:val="1"/>
+      <w:numFmt w:val="lowerRoman"/>
+      <w:lvlText w:val="%9."/>
+      <w:lvlJc w:val="right"/>
+      <w:pPr>
+        <w:ind w:left="6480" w:hanging="180"/>
+      </w:pPr>
+    </w:lvl>
+  </w:abstractNum>
+  <w:abstractNum w:abstractNumId="10">
+    <w:nsid w:val="21FF71F1"/>
+    <w:multiLevelType w:val="hybridMultilevel"/>
+    <w:tmpl w:val="7EE8F928"/>
+    <w:lvl w:ilvl="0" w:tplc="2CE472BE">
+      <w:start w:val="7"/>
+      <w:numFmt w:val="none"/>
+      <w:lvlText w:val="7.2"/>
+      <w:lvlJc w:val="left"/>
+      <w:pPr>
+        <w:tabs>
+          <w:tab w:val="num" w:pos="578"/>
+        </w:tabs>
+        <w:ind w:left="578" w:hanging="578"/>
+      </w:pPr>
+      <w:rPr>
+        <w:rFonts w:hint="default"/>
+      </w:rPr>
+    </w:lvl>
+    <w:lvl w:ilvl="1" w:tplc="0C0A0019">
+      <w:start w:val="1"/>
+      <w:numFmt w:val="lowerLetter"/>
+      <w:lvlText w:val="%2."/>
+      <w:lvlJc w:val="left"/>
+      <w:pPr>
+        <w:ind w:left="1440" w:hanging="360"/>
+      </w:pPr>
+    </w:lvl>
+    <w:lvl w:ilvl="2" w:tplc="0C0A001B" w:tentative="1">
+      <w:start w:val="1"/>
+      <w:numFmt w:val="lowerRoman"/>
+      <w:lvlText w:val="%3."/>
+      <w:lvlJc w:val="right"/>
+      <w:pPr>
+        <w:ind w:left="2160" w:hanging="180"/>
+      </w:pPr>
+    </w:lvl>
+    <w:lvl w:ilvl="3" w:tplc="0C0A000F" w:tentative="1">
+      <w:start w:val="1"/>
+      <w:numFmt w:val="decimal"/>
+      <w:lvlText w:val="%4."/>
+      <w:lvlJc w:val="left"/>
+      <w:pPr>
+        <w:ind w:left="2880" w:hanging="360"/>
+      </w:pPr>
+    </w:lvl>
+    <w:lvl w:ilvl="4" w:tplc="0C0A0019" w:tentative="1">
+      <w:start w:val="1"/>
+      <w:numFmt w:val="lowerLetter"/>
+      <w:lvlText w:val="%5."/>
+      <w:lvlJc w:val="left"/>
+      <w:pPr>
+        <w:ind w:left="3600" w:hanging="360"/>
+      </w:pPr>
+    </w:lvl>
+    <w:lvl w:ilvl="5" w:tplc="0C0A001B" w:tentative="1">
+      <w:start w:val="1"/>
+      <w:numFmt w:val="lowerRoman"/>
+      <w:lvlText w:val="%6."/>
+      <w:lvlJc w:val="right"/>
+      <w:pPr>
+        <w:ind w:left="4320" w:hanging="180"/>
+      </w:pPr>
+    </w:lvl>
+    <w:lvl w:ilvl="6" w:tplc="0C0A000F" w:tentative="1">
+      <w:start w:val="1"/>
+      <w:numFmt w:val="decimal"/>
+      <w:lvlText w:val="%7."/>
+      <w:lvlJc w:val="left"/>
+      <w:pPr>
+        <w:ind w:left="5040" w:hanging="360"/>
+      </w:pPr>
+    </w:lvl>
+    <w:lvl w:ilvl="7" w:tplc="0C0A0019" w:tentative="1">
+      <w:start w:val="1"/>
+      <w:numFmt w:val="lowerLetter"/>
+      <w:lvlText w:val="%8."/>
+      <w:lvlJc w:val="left"/>
+      <w:pPr>
+        <w:ind w:left="5760" w:hanging="360"/>
+      </w:pPr>
+    </w:lvl>
+    <w:lvl w:ilvl="8" w:tplc="0C0A001B" w:tentative="1">
+      <w:start w:val="1"/>
+      <w:numFmt w:val="lowerRoman"/>
+      <w:lvlText w:val="%9."/>
+      <w:lvlJc w:val="right"/>
+      <w:pPr>
+        <w:ind w:left="6480" w:hanging="180"/>
+      </w:pPr>
+    </w:lvl>
+  </w:abstractNum>
+  <w:abstractNum w:abstractNumId="11">
     <w:nsid w:val="226958F4"/>
     <w:multiLevelType w:val="multilevel"/>
     <w:tmpl w:val="EB7C784C"/>
@@ -1597,7 +2247,868 @@
       </w:rPr>
     </w:lvl>
   </w:abstractNum>
-  <w:abstractNum w:abstractNumId="6">
+  <w:abstractNum w:abstractNumId="12">
+    <w:nsid w:val="255F7116"/>
+    <w:multiLevelType w:val="multilevel"/>
+    <w:tmpl w:val="7B76BDBC"/>
+    <w:lvl w:ilvl="0">
+      <w:start w:val="1"/>
+      <w:numFmt w:val="none"/>
+      <w:lvlText w:val="7"/>
+      <w:lvlJc w:val="left"/>
+      <w:pPr>
+        <w:tabs>
+          <w:tab w:val="num" w:pos="578"/>
+        </w:tabs>
+        <w:ind w:left="578" w:hanging="578"/>
+      </w:pPr>
+      <w:rPr>
+        <w:rFonts w:hint="default"/>
+      </w:rPr>
+    </w:lvl>
+    <w:lvl w:ilvl="1">
+      <w:start w:val="1"/>
+      <w:numFmt w:val="lowerLetter"/>
+      <w:lvlText w:val="%2."/>
+      <w:lvlJc w:val="left"/>
+      <w:pPr>
+        <w:ind w:left="1440" w:hanging="360"/>
+      </w:pPr>
+    </w:lvl>
+    <w:lvl w:ilvl="2">
+      <w:start w:val="1"/>
+      <w:numFmt w:val="lowerRoman"/>
+      <w:lvlText w:val="%3."/>
+      <w:lvlJc w:val="right"/>
+      <w:pPr>
+        <w:ind w:left="2160" w:hanging="180"/>
+      </w:pPr>
+    </w:lvl>
+    <w:lvl w:ilvl="3">
+      <w:start w:val="1"/>
+      <w:numFmt w:val="decimal"/>
+      <w:lvlText w:val="%4."/>
+      <w:lvlJc w:val="left"/>
+      <w:pPr>
+        <w:ind w:left="2880" w:hanging="360"/>
+      </w:pPr>
+    </w:lvl>
+    <w:lvl w:ilvl="4">
+      <w:start w:val="1"/>
+      <w:numFmt w:val="lowerLetter"/>
+      <w:lvlText w:val="%5."/>
+      <w:lvlJc w:val="left"/>
+      <w:pPr>
+        <w:ind w:left="3600" w:hanging="360"/>
+      </w:pPr>
+    </w:lvl>
+    <w:lvl w:ilvl="5">
+      <w:start w:val="1"/>
+      <w:numFmt w:val="lowerRoman"/>
+      <w:lvlText w:val="%6."/>
+      <w:lvlJc w:val="right"/>
+      <w:pPr>
+        <w:ind w:left="4320" w:hanging="180"/>
+      </w:pPr>
+    </w:lvl>
+    <w:lvl w:ilvl="6">
+      <w:start w:val="1"/>
+      <w:numFmt w:val="decimal"/>
+      <w:lvlText w:val="%7."/>
+      <w:lvlJc w:val="left"/>
+      <w:pPr>
+        <w:ind w:left="5040" w:hanging="360"/>
+      </w:pPr>
+    </w:lvl>
+    <w:lvl w:ilvl="7">
+      <w:start w:val="1"/>
+      <w:numFmt w:val="lowerLetter"/>
+      <w:lvlText w:val="%8."/>
+      <w:lvlJc w:val="left"/>
+      <w:pPr>
+        <w:ind w:left="5760" w:hanging="360"/>
+      </w:pPr>
+    </w:lvl>
+    <w:lvl w:ilvl="8">
+      <w:start w:val="1"/>
+      <w:numFmt w:val="lowerRoman"/>
+      <w:lvlText w:val="%9."/>
+      <w:lvlJc w:val="right"/>
+      <w:pPr>
+        <w:ind w:left="6480" w:hanging="180"/>
+      </w:pPr>
+    </w:lvl>
+  </w:abstractNum>
+  <w:abstractNum w:abstractNumId="13">
+    <w:nsid w:val="29C80836"/>
+    <w:multiLevelType w:val="multilevel"/>
+    <w:tmpl w:val="99EA4188"/>
+    <w:lvl w:ilvl="0">
+      <w:start w:val="1"/>
+      <w:numFmt w:val="decimal"/>
+      <w:lvlText w:val="%1"/>
+      <w:lvlJc w:val="left"/>
+      <w:pPr>
+        <w:tabs>
+          <w:tab w:val="num" w:pos="432"/>
+        </w:tabs>
+        <w:ind w:left="432" w:hanging="432"/>
+      </w:pPr>
+      <w:rPr>
+        <w:rFonts w:hint="default"/>
+      </w:rPr>
+    </w:lvl>
+    <w:lvl w:ilvl="1">
+      <w:start w:val="1"/>
+      <w:numFmt w:val="none"/>
+      <w:lvlText w:val="5.1"/>
+      <w:lvlJc w:val="left"/>
+      <w:pPr>
+        <w:tabs>
+          <w:tab w:val="num" w:pos="576"/>
+        </w:tabs>
+        <w:ind w:left="576" w:hanging="576"/>
+      </w:pPr>
+      <w:rPr>
+        <w:rFonts w:hint="default"/>
+      </w:rPr>
+    </w:lvl>
+    <w:lvl w:ilvl="2">
+      <w:start w:val="1"/>
+      <w:numFmt w:val="decimal"/>
+      <w:lvlText w:val="%1.%2.%3"/>
+      <w:lvlJc w:val="left"/>
+      <w:pPr>
+        <w:tabs>
+          <w:tab w:val="num" w:pos="720"/>
+        </w:tabs>
+        <w:ind w:left="720" w:hanging="720"/>
+      </w:pPr>
+      <w:rPr>
+        <w:rFonts w:hint="default"/>
+      </w:rPr>
+    </w:lvl>
+    <w:lvl w:ilvl="3">
+      <w:start w:val="1"/>
+      <w:numFmt w:val="decimal"/>
+      <w:lvlText w:val="%1.%2.%3.%4"/>
+      <w:lvlJc w:val="left"/>
+      <w:pPr>
+        <w:tabs>
+          <w:tab w:val="num" w:pos="864"/>
+        </w:tabs>
+        <w:ind w:left="864" w:hanging="864"/>
+      </w:pPr>
+      <w:rPr>
+        <w:rFonts w:hint="default"/>
+      </w:rPr>
+    </w:lvl>
+    <w:lvl w:ilvl="4">
+      <w:start w:val="1"/>
+      <w:numFmt w:val="decimal"/>
+      <w:lvlText w:val="%1.%2.%3.%4.%5"/>
+      <w:lvlJc w:val="left"/>
+      <w:pPr>
+        <w:tabs>
+          <w:tab w:val="num" w:pos="1008"/>
+        </w:tabs>
+        <w:ind w:left="1008" w:hanging="1008"/>
+      </w:pPr>
+      <w:rPr>
+        <w:rFonts w:hint="default"/>
+      </w:rPr>
+    </w:lvl>
+    <w:lvl w:ilvl="5">
+      <w:start w:val="1"/>
+      <w:numFmt w:val="decimal"/>
+      <w:lvlText w:val="%1.%2.%3.%4.%5.%6"/>
+      <w:lvlJc w:val="left"/>
+      <w:pPr>
+        <w:tabs>
+          <w:tab w:val="num" w:pos="1152"/>
+        </w:tabs>
+        <w:ind w:left="1152" w:hanging="1152"/>
+      </w:pPr>
+      <w:rPr>
+        <w:rFonts w:hint="default"/>
+      </w:rPr>
+    </w:lvl>
+    <w:lvl w:ilvl="6">
+      <w:start w:val="1"/>
+      <w:numFmt w:val="decimal"/>
+      <w:lvlText w:val="%1.%2.%3.%4.%5.%6.%7"/>
+      <w:lvlJc w:val="left"/>
+      <w:pPr>
+        <w:tabs>
+          <w:tab w:val="num" w:pos="1296"/>
+        </w:tabs>
+        <w:ind w:left="1296" w:hanging="1296"/>
+      </w:pPr>
+      <w:rPr>
+        <w:rFonts w:hint="default"/>
+      </w:rPr>
+    </w:lvl>
+    <w:lvl w:ilvl="7">
+      <w:start w:val="1"/>
+      <w:numFmt w:val="decimal"/>
+      <w:lvlText w:val="%1.%2.%3.%4.%5.%6.%7.%8"/>
+      <w:lvlJc w:val="left"/>
+      <w:pPr>
+        <w:tabs>
+          <w:tab w:val="num" w:pos="1440"/>
+        </w:tabs>
+        <w:ind w:left="1440" w:hanging="1440"/>
+      </w:pPr>
+      <w:rPr>
+        <w:rFonts w:hint="default"/>
+      </w:rPr>
+    </w:lvl>
+    <w:lvl w:ilvl="8">
+      <w:start w:val="1"/>
+      <w:numFmt w:val="decimal"/>
+      <w:lvlText w:val="%1.%2.%3.%4.%5.%6.%7.%8.%9"/>
+      <w:lvlJc w:val="left"/>
+      <w:pPr>
+        <w:tabs>
+          <w:tab w:val="num" w:pos="1584"/>
+        </w:tabs>
+        <w:ind w:left="1584" w:hanging="1584"/>
+      </w:pPr>
+      <w:rPr>
+        <w:rFonts w:hint="default"/>
+      </w:rPr>
+    </w:lvl>
+  </w:abstractNum>
+  <w:abstractNum w:abstractNumId="14">
+    <w:nsid w:val="36BD40AD"/>
+    <w:multiLevelType w:val="multilevel"/>
+    <w:tmpl w:val="C630BFAE"/>
+    <w:lvl w:ilvl="0">
+      <w:start w:val="7"/>
+      <w:numFmt w:val="none"/>
+      <w:lvlText w:val="7.2"/>
+      <w:lvlJc w:val="left"/>
+      <w:pPr>
+        <w:tabs>
+          <w:tab w:val="num" w:pos="578"/>
+        </w:tabs>
+        <w:ind w:left="578" w:hanging="578"/>
+      </w:pPr>
+      <w:rPr>
+        <w:rFonts w:hint="default"/>
+      </w:rPr>
+    </w:lvl>
+    <w:lvl w:ilvl="1">
+      <w:start w:val="1"/>
+      <w:numFmt w:val="lowerLetter"/>
+      <w:lvlText w:val="%2."/>
+      <w:lvlJc w:val="left"/>
+      <w:pPr>
+        <w:ind w:left="1440" w:hanging="360"/>
+      </w:pPr>
+    </w:lvl>
+    <w:lvl w:ilvl="2">
+      <w:start w:val="1"/>
+      <w:numFmt w:val="lowerRoman"/>
+      <w:lvlText w:val="%3."/>
+      <w:lvlJc w:val="right"/>
+      <w:pPr>
+        <w:ind w:left="2160" w:hanging="180"/>
+      </w:pPr>
+    </w:lvl>
+    <w:lvl w:ilvl="3">
+      <w:start w:val="1"/>
+      <w:numFmt w:val="decimal"/>
+      <w:lvlText w:val="%4."/>
+      <w:lvlJc w:val="left"/>
+      <w:pPr>
+        <w:ind w:left="2880" w:hanging="360"/>
+      </w:pPr>
+    </w:lvl>
+    <w:lvl w:ilvl="4">
+      <w:start w:val="1"/>
+      <w:numFmt w:val="lowerLetter"/>
+      <w:lvlText w:val="%5."/>
+      <w:lvlJc w:val="left"/>
+      <w:pPr>
+        <w:ind w:left="3600" w:hanging="360"/>
+      </w:pPr>
+    </w:lvl>
+    <w:lvl w:ilvl="5">
+      <w:start w:val="1"/>
+      <w:numFmt w:val="lowerRoman"/>
+      <w:lvlText w:val="%6."/>
+      <w:lvlJc w:val="right"/>
+      <w:pPr>
+        <w:ind w:left="4320" w:hanging="180"/>
+      </w:pPr>
+    </w:lvl>
+    <w:lvl w:ilvl="6">
+      <w:start w:val="1"/>
+      <w:numFmt w:val="decimal"/>
+      <w:lvlText w:val="%7."/>
+      <w:lvlJc w:val="left"/>
+      <w:pPr>
+        <w:ind w:left="5040" w:hanging="360"/>
+      </w:pPr>
+    </w:lvl>
+    <w:lvl w:ilvl="7">
+      <w:start w:val="1"/>
+      <w:numFmt w:val="lowerLetter"/>
+      <w:lvlText w:val="%8."/>
+      <w:lvlJc w:val="left"/>
+      <w:pPr>
+        <w:ind w:left="5760" w:hanging="360"/>
+      </w:pPr>
+    </w:lvl>
+    <w:lvl w:ilvl="8">
+      <w:start w:val="1"/>
+      <w:numFmt w:val="lowerRoman"/>
+      <w:lvlText w:val="%9."/>
+      <w:lvlJc w:val="right"/>
+      <w:pPr>
+        <w:ind w:left="6480" w:hanging="180"/>
+      </w:pPr>
+    </w:lvl>
+  </w:abstractNum>
+  <w:abstractNum w:abstractNumId="15">
+    <w:nsid w:val="38555C9A"/>
+    <w:multiLevelType w:val="multilevel"/>
+    <w:tmpl w:val="6C2E9306"/>
+    <w:lvl w:ilvl="0">
+      <w:start w:val="7"/>
+      <w:numFmt w:val="decimal"/>
+      <w:lvlText w:val="%1."/>
+      <w:lvlJc w:val="left"/>
+      <w:pPr>
+        <w:ind w:left="360" w:hanging="360"/>
+      </w:pPr>
+      <w:rPr>
+        <w:rFonts w:hint="default"/>
+      </w:rPr>
+    </w:lvl>
+    <w:lvl w:ilvl="1">
+      <w:start w:val="1"/>
+      <w:numFmt w:val="lowerLetter"/>
+      <w:lvlText w:val="%2."/>
+      <w:lvlJc w:val="left"/>
+      <w:pPr>
+        <w:ind w:left="1440" w:hanging="360"/>
+      </w:pPr>
+    </w:lvl>
+    <w:lvl w:ilvl="2">
+      <w:start w:val="1"/>
+      <w:numFmt w:val="lowerRoman"/>
+      <w:lvlText w:val="%3."/>
+      <w:lvlJc w:val="right"/>
+      <w:pPr>
+        <w:ind w:left="2160" w:hanging="180"/>
+      </w:pPr>
+    </w:lvl>
+    <w:lvl w:ilvl="3">
+      <w:start w:val="1"/>
+      <w:numFmt w:val="decimal"/>
+      <w:lvlText w:val="%4."/>
+      <w:lvlJc w:val="left"/>
+      <w:pPr>
+        <w:ind w:left="2880" w:hanging="360"/>
+      </w:pPr>
+    </w:lvl>
+    <w:lvl w:ilvl="4">
+      <w:start w:val="1"/>
+      <w:numFmt w:val="lowerLetter"/>
+      <w:lvlText w:val="%5."/>
+      <w:lvlJc w:val="left"/>
+      <w:pPr>
+        <w:ind w:left="3600" w:hanging="360"/>
+      </w:pPr>
+    </w:lvl>
+    <w:lvl w:ilvl="5">
+      <w:start w:val="1"/>
+      <w:numFmt w:val="lowerRoman"/>
+      <w:lvlText w:val="%6."/>
+      <w:lvlJc w:val="right"/>
+      <w:pPr>
+        <w:ind w:left="4320" w:hanging="180"/>
+      </w:pPr>
+    </w:lvl>
+    <w:lvl w:ilvl="6">
+      <w:start w:val="1"/>
+      <w:numFmt w:val="decimal"/>
+      <w:lvlText w:val="%7."/>
+      <w:lvlJc w:val="left"/>
+      <w:pPr>
+        <w:ind w:left="5040" w:hanging="360"/>
+      </w:pPr>
+    </w:lvl>
+    <w:lvl w:ilvl="7">
+      <w:start w:val="1"/>
+      <w:numFmt w:val="lowerLetter"/>
+      <w:lvlText w:val="%8."/>
+      <w:lvlJc w:val="left"/>
+      <w:pPr>
+        <w:ind w:left="5760" w:hanging="360"/>
+      </w:pPr>
+    </w:lvl>
+    <w:lvl w:ilvl="8">
+      <w:start w:val="1"/>
+      <w:numFmt w:val="lowerRoman"/>
+      <w:lvlText w:val="%9."/>
+      <w:lvlJc w:val="right"/>
+      <w:pPr>
+        <w:ind w:left="6480" w:hanging="180"/>
+      </w:pPr>
+    </w:lvl>
+  </w:abstractNum>
+  <w:abstractNum w:abstractNumId="16">
+    <w:nsid w:val="3A354AB3"/>
+    <w:multiLevelType w:val="hybridMultilevel"/>
+    <w:tmpl w:val="14C4FA20"/>
+    <w:lvl w:ilvl="0" w:tplc="CF34AC06">
+      <w:start w:val="1"/>
+      <w:numFmt w:val="none"/>
+      <w:lvlText w:val="7"/>
+      <w:lvlJc w:val="left"/>
+      <w:pPr>
+        <w:tabs>
+          <w:tab w:val="num" w:pos="578"/>
+        </w:tabs>
+        <w:ind w:left="578" w:hanging="578"/>
+      </w:pPr>
+      <w:rPr>
+        <w:rFonts w:hint="default"/>
+      </w:rPr>
+    </w:lvl>
+    <w:lvl w:ilvl="1" w:tplc="0C0A0019" w:tentative="1">
+      <w:start w:val="1"/>
+      <w:numFmt w:val="lowerLetter"/>
+      <w:lvlText w:val="%2."/>
+      <w:lvlJc w:val="left"/>
+      <w:pPr>
+        <w:ind w:left="1440" w:hanging="360"/>
+      </w:pPr>
+    </w:lvl>
+    <w:lvl w:ilvl="2" w:tplc="0C0A001B" w:tentative="1">
+      <w:start w:val="1"/>
+      <w:numFmt w:val="lowerRoman"/>
+      <w:lvlText w:val="%3."/>
+      <w:lvlJc w:val="right"/>
+      <w:pPr>
+        <w:ind w:left="2160" w:hanging="180"/>
+      </w:pPr>
+    </w:lvl>
+    <w:lvl w:ilvl="3" w:tplc="0C0A000F" w:tentative="1">
+      <w:start w:val="1"/>
+      <w:numFmt w:val="decimal"/>
+      <w:lvlText w:val="%4."/>
+      <w:lvlJc w:val="left"/>
+      <w:pPr>
+        <w:ind w:left="2880" w:hanging="360"/>
+      </w:pPr>
+    </w:lvl>
+    <w:lvl w:ilvl="4" w:tplc="0C0A0019" w:tentative="1">
+      <w:start w:val="1"/>
+      <w:numFmt w:val="lowerLetter"/>
+      <w:lvlText w:val="%5."/>
+      <w:lvlJc w:val="left"/>
+      <w:pPr>
+        <w:ind w:left="3600" w:hanging="360"/>
+      </w:pPr>
+    </w:lvl>
+    <w:lvl w:ilvl="5" w:tplc="0C0A001B" w:tentative="1">
+      <w:start w:val="1"/>
+      <w:numFmt w:val="lowerRoman"/>
+      <w:lvlText w:val="%6."/>
+      <w:lvlJc w:val="right"/>
+      <w:pPr>
+        <w:ind w:left="4320" w:hanging="180"/>
+      </w:pPr>
+    </w:lvl>
+    <w:lvl w:ilvl="6" w:tplc="0C0A000F" w:tentative="1">
+      <w:start w:val="1"/>
+      <w:numFmt w:val="decimal"/>
+      <w:lvlText w:val="%7."/>
+      <w:lvlJc w:val="left"/>
+      <w:pPr>
+        <w:ind w:left="5040" w:hanging="360"/>
+      </w:pPr>
+    </w:lvl>
+    <w:lvl w:ilvl="7" w:tplc="0C0A0019" w:tentative="1">
+      <w:start w:val="1"/>
+      <w:numFmt w:val="lowerLetter"/>
+      <w:lvlText w:val="%8."/>
+      <w:lvlJc w:val="left"/>
+      <w:pPr>
+        <w:ind w:left="5760" w:hanging="360"/>
+      </w:pPr>
+    </w:lvl>
+    <w:lvl w:ilvl="8" w:tplc="0C0A001B" w:tentative="1">
+      <w:start w:val="1"/>
+      <w:numFmt w:val="lowerRoman"/>
+      <w:lvlText w:val="%9."/>
+      <w:lvlJc w:val="right"/>
+      <w:pPr>
+        <w:ind w:left="6480" w:hanging="180"/>
+      </w:pPr>
+    </w:lvl>
+  </w:abstractNum>
+  <w:abstractNum w:abstractNumId="17">
+    <w:nsid w:val="3C986536"/>
+    <w:multiLevelType w:val="multilevel"/>
+    <w:tmpl w:val="7B76BDBC"/>
+    <w:lvl w:ilvl="0">
+      <w:start w:val="1"/>
+      <w:numFmt w:val="none"/>
+      <w:lvlText w:val="7"/>
+      <w:lvlJc w:val="left"/>
+      <w:pPr>
+        <w:tabs>
+          <w:tab w:val="num" w:pos="578"/>
+        </w:tabs>
+        <w:ind w:left="578" w:hanging="578"/>
+      </w:pPr>
+      <w:rPr>
+        <w:rFonts w:hint="default"/>
+      </w:rPr>
+    </w:lvl>
+    <w:lvl w:ilvl="1">
+      <w:start w:val="1"/>
+      <w:numFmt w:val="lowerLetter"/>
+      <w:lvlText w:val="%2."/>
+      <w:lvlJc w:val="left"/>
+      <w:pPr>
+        <w:ind w:left="1440" w:hanging="360"/>
+      </w:pPr>
+    </w:lvl>
+    <w:lvl w:ilvl="2">
+      <w:start w:val="1"/>
+      <w:numFmt w:val="lowerRoman"/>
+      <w:lvlText w:val="%3."/>
+      <w:lvlJc w:val="right"/>
+      <w:pPr>
+        <w:ind w:left="2160" w:hanging="180"/>
+      </w:pPr>
+    </w:lvl>
+    <w:lvl w:ilvl="3">
+      <w:start w:val="1"/>
+      <w:numFmt w:val="decimal"/>
+      <w:lvlText w:val="%4."/>
+      <w:lvlJc w:val="left"/>
+      <w:pPr>
+        <w:ind w:left="2880" w:hanging="360"/>
+      </w:pPr>
+    </w:lvl>
+    <w:lvl w:ilvl="4">
+      <w:start w:val="1"/>
+      <w:numFmt w:val="lowerLetter"/>
+      <w:lvlText w:val="%5."/>
+      <w:lvlJc w:val="left"/>
+      <w:pPr>
+        <w:ind w:left="3600" w:hanging="360"/>
+      </w:pPr>
+    </w:lvl>
+    <w:lvl w:ilvl="5">
+      <w:start w:val="1"/>
+      <w:numFmt w:val="lowerRoman"/>
+      <w:lvlText w:val="%6."/>
+      <w:lvlJc w:val="right"/>
+      <w:pPr>
+        <w:ind w:left="4320" w:hanging="180"/>
+      </w:pPr>
+    </w:lvl>
+    <w:lvl w:ilvl="6">
+      <w:start w:val="1"/>
+      <w:numFmt w:val="decimal"/>
+      <w:lvlText w:val="%7."/>
+      <w:lvlJc w:val="left"/>
+      <w:pPr>
+        <w:ind w:left="5040" w:hanging="360"/>
+      </w:pPr>
+    </w:lvl>
+    <w:lvl w:ilvl="7">
+      <w:start w:val="1"/>
+      <w:numFmt w:val="lowerLetter"/>
+      <w:lvlText w:val="%8."/>
+      <w:lvlJc w:val="left"/>
+      <w:pPr>
+        <w:ind w:left="5760" w:hanging="360"/>
+      </w:pPr>
+    </w:lvl>
+    <w:lvl w:ilvl="8">
+      <w:start w:val="1"/>
+      <w:numFmt w:val="lowerRoman"/>
+      <w:lvlText w:val="%9."/>
+      <w:lvlJc w:val="right"/>
+      <w:pPr>
+        <w:ind w:left="6480" w:hanging="180"/>
+      </w:pPr>
+    </w:lvl>
+  </w:abstractNum>
+  <w:abstractNum w:abstractNumId="18">
+    <w:nsid w:val="4EB83639"/>
+    <w:multiLevelType w:val="hybridMultilevel"/>
+    <w:tmpl w:val="DC7E4FFA"/>
+    <w:lvl w:ilvl="0" w:tplc="B4546BC2">
+      <w:start w:val="7"/>
+      <w:numFmt w:val="none"/>
+      <w:lvlText w:val="7.1"/>
+      <w:lvlJc w:val="left"/>
+      <w:pPr>
+        <w:tabs>
+          <w:tab w:val="num" w:pos="578"/>
+        </w:tabs>
+        <w:ind w:left="578" w:hanging="578"/>
+      </w:pPr>
+      <w:rPr>
+        <w:rFonts w:hint="default"/>
+      </w:rPr>
+    </w:lvl>
+    <w:lvl w:ilvl="1" w:tplc="0C0A0019" w:tentative="1">
+      <w:start w:val="1"/>
+      <w:numFmt w:val="lowerLetter"/>
+      <w:lvlText w:val="%2."/>
+      <w:lvlJc w:val="left"/>
+      <w:pPr>
+        <w:ind w:left="1440" w:hanging="360"/>
+      </w:pPr>
+    </w:lvl>
+    <w:lvl w:ilvl="2" w:tplc="0C0A001B" w:tentative="1">
+      <w:start w:val="1"/>
+      <w:numFmt w:val="lowerRoman"/>
+      <w:lvlText w:val="%3."/>
+      <w:lvlJc w:val="right"/>
+      <w:pPr>
+        <w:ind w:left="2160" w:hanging="180"/>
+      </w:pPr>
+    </w:lvl>
+    <w:lvl w:ilvl="3" w:tplc="0C0A000F" w:tentative="1">
+      <w:start w:val="1"/>
+      <w:numFmt w:val="decimal"/>
+      <w:lvlText w:val="%4."/>
+      <w:lvlJc w:val="left"/>
+      <w:pPr>
+        <w:ind w:left="2880" w:hanging="360"/>
+      </w:pPr>
+    </w:lvl>
+    <w:lvl w:ilvl="4" w:tplc="0C0A0019" w:tentative="1">
+      <w:start w:val="1"/>
+      <w:numFmt w:val="lowerLetter"/>
+      <w:lvlText w:val="%5."/>
+      <w:lvlJc w:val="left"/>
+      <w:pPr>
+        <w:ind w:left="3600" w:hanging="360"/>
+      </w:pPr>
+    </w:lvl>
+    <w:lvl w:ilvl="5" w:tplc="0C0A001B" w:tentative="1">
+      <w:start w:val="1"/>
+      <w:numFmt w:val="lowerRoman"/>
+      <w:lvlText w:val="%6."/>
+      <w:lvlJc w:val="right"/>
+      <w:pPr>
+        <w:ind w:left="4320" w:hanging="180"/>
+      </w:pPr>
+    </w:lvl>
+    <w:lvl w:ilvl="6" w:tplc="0C0A000F" w:tentative="1">
+      <w:start w:val="1"/>
+      <w:numFmt w:val="decimal"/>
+      <w:lvlText w:val="%7."/>
+      <w:lvlJc w:val="left"/>
+      <w:pPr>
+        <w:ind w:left="5040" w:hanging="360"/>
+      </w:pPr>
+    </w:lvl>
+    <w:lvl w:ilvl="7" w:tplc="0C0A0019" w:tentative="1">
+      <w:start w:val="1"/>
+      <w:numFmt w:val="lowerLetter"/>
+      <w:lvlText w:val="%8."/>
+      <w:lvlJc w:val="left"/>
+      <w:pPr>
+        <w:ind w:left="5760" w:hanging="360"/>
+      </w:pPr>
+    </w:lvl>
+    <w:lvl w:ilvl="8" w:tplc="0C0A001B" w:tentative="1">
+      <w:start w:val="1"/>
+      <w:numFmt w:val="lowerRoman"/>
+      <w:lvlText w:val="%9."/>
+      <w:lvlJc w:val="right"/>
+      <w:pPr>
+        <w:ind w:left="6480" w:hanging="180"/>
+      </w:pPr>
+    </w:lvl>
+  </w:abstractNum>
+  <w:abstractNum w:abstractNumId="19">
+    <w:nsid w:val="522066D6"/>
+    <w:multiLevelType w:val="hybridMultilevel"/>
+    <w:tmpl w:val="E8D843C0"/>
+    <w:lvl w:ilvl="0" w:tplc="0C0A000F">
+      <w:start w:val="1"/>
+      <w:numFmt w:val="decimal"/>
+      <w:lvlText w:val="%1."/>
+      <w:lvlJc w:val="left"/>
+      <w:pPr>
+        <w:ind w:left="720" w:hanging="360"/>
+      </w:pPr>
+    </w:lvl>
+    <w:lvl w:ilvl="1" w:tplc="0C0A0019" w:tentative="1">
+      <w:start w:val="1"/>
+      <w:numFmt w:val="lowerLetter"/>
+      <w:lvlText w:val="%2."/>
+      <w:lvlJc w:val="left"/>
+      <w:pPr>
+        <w:ind w:left="1440" w:hanging="360"/>
+      </w:pPr>
+    </w:lvl>
+    <w:lvl w:ilvl="2" w:tplc="0C0A001B" w:tentative="1">
+      <w:start w:val="1"/>
+      <w:numFmt w:val="lowerRoman"/>
+      <w:lvlText w:val="%3."/>
+      <w:lvlJc w:val="right"/>
+      <w:pPr>
+        <w:ind w:left="2160" w:hanging="180"/>
+      </w:pPr>
+    </w:lvl>
+    <w:lvl w:ilvl="3" w:tplc="0C0A000F" w:tentative="1">
+      <w:start w:val="1"/>
+      <w:numFmt w:val="decimal"/>
+      <w:lvlText w:val="%4."/>
+      <w:lvlJc w:val="left"/>
+      <w:pPr>
+        <w:ind w:left="2880" w:hanging="360"/>
+      </w:pPr>
+    </w:lvl>
+    <w:lvl w:ilvl="4" w:tplc="0C0A0019" w:tentative="1">
+      <w:start w:val="1"/>
+      <w:numFmt w:val="lowerLetter"/>
+      <w:lvlText w:val="%5."/>
+      <w:lvlJc w:val="left"/>
+      <w:pPr>
+        <w:ind w:left="3600" w:hanging="360"/>
+      </w:pPr>
+    </w:lvl>
+    <w:lvl w:ilvl="5" w:tplc="0C0A001B" w:tentative="1">
+      <w:start w:val="1"/>
+      <w:numFmt w:val="lowerRoman"/>
+      <w:lvlText w:val="%6."/>
+      <w:lvlJc w:val="right"/>
+      <w:pPr>
+        <w:ind w:left="4320" w:hanging="180"/>
+      </w:pPr>
+    </w:lvl>
+    <w:lvl w:ilvl="6" w:tplc="0C0A000F" w:tentative="1">
+      <w:start w:val="1"/>
+      <w:numFmt w:val="decimal"/>
+      <w:lvlText w:val="%7."/>
+      <w:lvlJc w:val="left"/>
+      <w:pPr>
+        <w:ind w:left="5040" w:hanging="360"/>
+      </w:pPr>
+    </w:lvl>
+    <w:lvl w:ilvl="7" w:tplc="0C0A0019" w:tentative="1">
+      <w:start w:val="1"/>
+      <w:numFmt w:val="lowerLetter"/>
+      <w:lvlText w:val="%8."/>
+      <w:lvlJc w:val="left"/>
+      <w:pPr>
+        <w:ind w:left="5760" w:hanging="360"/>
+      </w:pPr>
+    </w:lvl>
+    <w:lvl w:ilvl="8" w:tplc="0C0A001B" w:tentative="1">
+      <w:start w:val="1"/>
+      <w:numFmt w:val="lowerRoman"/>
+      <w:lvlText w:val="%9."/>
+      <w:lvlJc w:val="right"/>
+      <w:pPr>
+        <w:ind w:left="6480" w:hanging="180"/>
+      </w:pPr>
+    </w:lvl>
+  </w:abstractNum>
+  <w:abstractNum w:abstractNumId="20">
+    <w:nsid w:val="5B0C1365"/>
+    <w:multiLevelType w:val="hybridMultilevel"/>
+    <w:tmpl w:val="11A418B8"/>
+    <w:lvl w:ilvl="0" w:tplc="0C0A000F">
+      <w:start w:val="1"/>
+      <w:numFmt w:val="decimal"/>
+      <w:lvlText w:val="%1."/>
+      <w:lvlJc w:val="left"/>
+      <w:pPr>
+        <w:ind w:left="1428" w:hanging="360"/>
+      </w:pPr>
+    </w:lvl>
+    <w:lvl w:ilvl="1" w:tplc="0C0A0019" w:tentative="1">
+      <w:start w:val="1"/>
+      <w:numFmt w:val="lowerLetter"/>
+      <w:lvlText w:val="%2."/>
+      <w:lvlJc w:val="left"/>
+      <w:pPr>
+        <w:ind w:left="2148" w:hanging="360"/>
+      </w:pPr>
+    </w:lvl>
+    <w:lvl w:ilvl="2" w:tplc="0C0A001B" w:tentative="1">
+      <w:start w:val="1"/>
+      <w:numFmt w:val="lowerRoman"/>
+      <w:lvlText w:val="%3."/>
+      <w:lvlJc w:val="right"/>
+      <w:pPr>
+        <w:ind w:left="2868" w:hanging="180"/>
+      </w:pPr>
+    </w:lvl>
+    <w:lvl w:ilvl="3" w:tplc="0C0A000F" w:tentative="1">
+      <w:start w:val="1"/>
+      <w:numFmt w:val="decimal"/>
+      <w:lvlText w:val="%4."/>
+      <w:lvlJc w:val="left"/>
+      <w:pPr>
+        <w:ind w:left="3588" w:hanging="360"/>
+      </w:pPr>
+    </w:lvl>
+    <w:lvl w:ilvl="4" w:tplc="0C0A0019" w:tentative="1">
+      <w:start w:val="1"/>
+      <w:numFmt w:val="lowerLetter"/>
+      <w:lvlText w:val="%5."/>
+      <w:lvlJc w:val="left"/>
+      <w:pPr>
+        <w:ind w:left="4308" w:hanging="360"/>
+      </w:pPr>
+    </w:lvl>
+    <w:lvl w:ilvl="5" w:tplc="0C0A001B" w:tentative="1">
+      <w:start w:val="1"/>
+      <w:numFmt w:val="lowerRoman"/>
+      <w:lvlText w:val="%6."/>
+      <w:lvlJc w:val="right"/>
+      <w:pPr>
+        <w:ind w:left="5028" w:hanging="180"/>
+      </w:pPr>
+    </w:lvl>
+    <w:lvl w:ilvl="6" w:tplc="0C0A000F" w:tentative="1">
+      <w:start w:val="1"/>
+      <w:numFmt w:val="decimal"/>
+      <w:lvlText w:val="%7."/>
+      <w:lvlJc w:val="left"/>
+      <w:pPr>
+        <w:ind w:left="5748" w:hanging="360"/>
+      </w:pPr>
+    </w:lvl>
+    <w:lvl w:ilvl="7" w:tplc="0C0A0019" w:tentative="1">
+      <w:start w:val="1"/>
+      <w:numFmt w:val="lowerLetter"/>
+      <w:lvlText w:val="%8."/>
+      <w:lvlJc w:val="left"/>
+      <w:pPr>
+        <w:ind w:left="6468" w:hanging="360"/>
+      </w:pPr>
+    </w:lvl>
+    <w:lvl w:ilvl="8" w:tplc="0C0A001B" w:tentative="1">
+      <w:start w:val="1"/>
+      <w:numFmt w:val="lowerRoman"/>
+      <w:lvlText w:val="%9."/>
+      <w:lvlJc w:val="right"/>
+      <w:pPr>
+        <w:ind w:left="7188" w:hanging="180"/>
+      </w:pPr>
+    </w:lvl>
+  </w:abstractNum>
+  <w:abstractNum w:abstractNumId="21">
     <w:nsid w:val="5BD37CDA"/>
     <w:multiLevelType w:val="multilevel"/>
     <w:tmpl w:val="EB2205D6"/>
@@ -1718,7 +3229,268 @@
       </w:rPr>
     </w:lvl>
   </w:abstractNum>
-  <w:abstractNum w:abstractNumId="7">
+  <w:abstractNum w:abstractNumId="22">
+    <w:nsid w:val="5C100D7D"/>
+    <w:multiLevelType w:val="multilevel"/>
+    <w:tmpl w:val="11A418B8"/>
+    <w:lvl w:ilvl="0">
+      <w:start w:val="1"/>
+      <w:numFmt w:val="decimal"/>
+      <w:lvlText w:val="%1."/>
+      <w:lvlJc w:val="left"/>
+      <w:pPr>
+        <w:ind w:left="1428" w:hanging="360"/>
+      </w:pPr>
+    </w:lvl>
+    <w:lvl w:ilvl="1">
+      <w:start w:val="1"/>
+      <w:numFmt w:val="lowerLetter"/>
+      <w:lvlText w:val="%2."/>
+      <w:lvlJc w:val="left"/>
+      <w:pPr>
+        <w:ind w:left="2148" w:hanging="360"/>
+      </w:pPr>
+    </w:lvl>
+    <w:lvl w:ilvl="2">
+      <w:start w:val="1"/>
+      <w:numFmt w:val="lowerRoman"/>
+      <w:lvlText w:val="%3."/>
+      <w:lvlJc w:val="right"/>
+      <w:pPr>
+        <w:ind w:left="2868" w:hanging="180"/>
+      </w:pPr>
+    </w:lvl>
+    <w:lvl w:ilvl="3">
+      <w:start w:val="1"/>
+      <w:numFmt w:val="decimal"/>
+      <w:lvlText w:val="%4."/>
+      <w:lvlJc w:val="left"/>
+      <w:pPr>
+        <w:ind w:left="3588" w:hanging="360"/>
+      </w:pPr>
+    </w:lvl>
+    <w:lvl w:ilvl="4">
+      <w:start w:val="1"/>
+      <w:numFmt w:val="lowerLetter"/>
+      <w:lvlText w:val="%5."/>
+      <w:lvlJc w:val="left"/>
+      <w:pPr>
+        <w:ind w:left="4308" w:hanging="360"/>
+      </w:pPr>
+    </w:lvl>
+    <w:lvl w:ilvl="5">
+      <w:start w:val="1"/>
+      <w:numFmt w:val="lowerRoman"/>
+      <w:lvlText w:val="%6."/>
+      <w:lvlJc w:val="right"/>
+      <w:pPr>
+        <w:ind w:left="5028" w:hanging="180"/>
+      </w:pPr>
+    </w:lvl>
+    <w:lvl w:ilvl="6">
+      <w:start w:val="1"/>
+      <w:numFmt w:val="decimal"/>
+      <w:lvlText w:val="%7."/>
+      <w:lvlJc w:val="left"/>
+      <w:pPr>
+        <w:ind w:left="5748" w:hanging="360"/>
+      </w:pPr>
+    </w:lvl>
+    <w:lvl w:ilvl="7">
+      <w:start w:val="1"/>
+      <w:numFmt w:val="lowerLetter"/>
+      <w:lvlText w:val="%8."/>
+      <w:lvlJc w:val="left"/>
+      <w:pPr>
+        <w:ind w:left="6468" w:hanging="360"/>
+      </w:pPr>
+    </w:lvl>
+    <w:lvl w:ilvl="8">
+      <w:start w:val="1"/>
+      <w:numFmt w:val="lowerRoman"/>
+      <w:lvlText w:val="%9."/>
+      <w:lvlJc w:val="right"/>
+      <w:pPr>
+        <w:ind w:left="7188" w:hanging="180"/>
+      </w:pPr>
+    </w:lvl>
+  </w:abstractNum>
+  <w:abstractNum w:abstractNumId="23">
+    <w:nsid w:val="6006165E"/>
+    <w:multiLevelType w:val="hybridMultilevel"/>
+    <w:tmpl w:val="AAD43940"/>
+    <w:lvl w:ilvl="0" w:tplc="E8D62258">
+      <w:start w:val="7"/>
+      <w:numFmt w:val="decimal"/>
+      <w:lvlText w:val="%1."/>
+      <w:lvlJc w:val="left"/>
+      <w:pPr>
+        <w:ind w:left="360" w:hanging="360"/>
+      </w:pPr>
+      <w:rPr>
+        <w:rFonts w:hint="default"/>
+      </w:rPr>
+    </w:lvl>
+    <w:lvl w:ilvl="1" w:tplc="0C0A0019">
+      <w:start w:val="1"/>
+      <w:numFmt w:val="lowerLetter"/>
+      <w:lvlText w:val="%2."/>
+      <w:lvlJc w:val="left"/>
+      <w:pPr>
+        <w:ind w:left="1440" w:hanging="360"/>
+      </w:pPr>
+    </w:lvl>
+    <w:lvl w:ilvl="2" w:tplc="0C0A001B" w:tentative="1">
+      <w:start w:val="1"/>
+      <w:numFmt w:val="lowerRoman"/>
+      <w:lvlText w:val="%3."/>
+      <w:lvlJc w:val="right"/>
+      <w:pPr>
+        <w:ind w:left="2160" w:hanging="180"/>
+      </w:pPr>
+    </w:lvl>
+    <w:lvl w:ilvl="3" w:tplc="0C0A000F" w:tentative="1">
+      <w:start w:val="1"/>
+      <w:numFmt w:val="decimal"/>
+      <w:lvlText w:val="%4."/>
+      <w:lvlJc w:val="left"/>
+      <w:pPr>
+        <w:ind w:left="2880" w:hanging="360"/>
+      </w:pPr>
+    </w:lvl>
+    <w:lvl w:ilvl="4" w:tplc="0C0A0019" w:tentative="1">
+      <w:start w:val="1"/>
+      <w:numFmt w:val="lowerLetter"/>
+      <w:lvlText w:val="%5."/>
+      <w:lvlJc w:val="left"/>
+      <w:pPr>
+        <w:ind w:left="3600" w:hanging="360"/>
+      </w:pPr>
+    </w:lvl>
+    <w:lvl w:ilvl="5" w:tplc="0C0A001B" w:tentative="1">
+      <w:start w:val="1"/>
+      <w:numFmt w:val="lowerRoman"/>
+      <w:lvlText w:val="%6."/>
+      <w:lvlJc w:val="right"/>
+      <w:pPr>
+        <w:ind w:left="4320" w:hanging="180"/>
+      </w:pPr>
+    </w:lvl>
+    <w:lvl w:ilvl="6" w:tplc="0C0A000F" w:tentative="1">
+      <w:start w:val="1"/>
+      <w:numFmt w:val="decimal"/>
+      <w:lvlText w:val="%7."/>
+      <w:lvlJc w:val="left"/>
+      <w:pPr>
+        <w:ind w:left="5040" w:hanging="360"/>
+      </w:pPr>
+    </w:lvl>
+    <w:lvl w:ilvl="7" w:tplc="0C0A0019" w:tentative="1">
+      <w:start w:val="1"/>
+      <w:numFmt w:val="lowerLetter"/>
+      <w:lvlText w:val="%8."/>
+      <w:lvlJc w:val="left"/>
+      <w:pPr>
+        <w:ind w:left="5760" w:hanging="360"/>
+      </w:pPr>
+    </w:lvl>
+    <w:lvl w:ilvl="8" w:tplc="0C0A001B" w:tentative="1">
+      <w:start w:val="1"/>
+      <w:numFmt w:val="lowerRoman"/>
+      <w:lvlText w:val="%9."/>
+      <w:lvlJc w:val="right"/>
+      <w:pPr>
+        <w:ind w:left="6480" w:hanging="180"/>
+      </w:pPr>
+    </w:lvl>
+  </w:abstractNum>
+  <w:abstractNum w:abstractNumId="24">
+    <w:nsid w:val="61524600"/>
+    <w:multiLevelType w:val="hybridMultilevel"/>
+    <w:tmpl w:val="716E0664"/>
+    <w:lvl w:ilvl="0" w:tplc="0C0A000F">
+      <w:start w:val="1"/>
+      <w:numFmt w:val="decimal"/>
+      <w:lvlText w:val="%1."/>
+      <w:lvlJc w:val="left"/>
+      <w:pPr>
+        <w:ind w:left="1776" w:hanging="360"/>
+      </w:pPr>
+    </w:lvl>
+    <w:lvl w:ilvl="1" w:tplc="0C0A0019" w:tentative="1">
+      <w:start w:val="1"/>
+      <w:numFmt w:val="lowerLetter"/>
+      <w:lvlText w:val="%2."/>
+      <w:lvlJc w:val="left"/>
+      <w:pPr>
+        <w:ind w:left="1788" w:hanging="360"/>
+      </w:pPr>
+    </w:lvl>
+    <w:lvl w:ilvl="2" w:tplc="0C0A001B" w:tentative="1">
+      <w:start w:val="1"/>
+      <w:numFmt w:val="lowerRoman"/>
+      <w:lvlText w:val="%3."/>
+      <w:lvlJc w:val="right"/>
+      <w:pPr>
+        <w:ind w:left="2508" w:hanging="180"/>
+      </w:pPr>
+    </w:lvl>
+    <w:lvl w:ilvl="3" w:tplc="0C0A000F" w:tentative="1">
+      <w:start w:val="1"/>
+      <w:numFmt w:val="decimal"/>
+      <w:lvlText w:val="%4."/>
+      <w:lvlJc w:val="left"/>
+      <w:pPr>
+        <w:ind w:left="3228" w:hanging="360"/>
+      </w:pPr>
+    </w:lvl>
+    <w:lvl w:ilvl="4" w:tplc="0C0A0019" w:tentative="1">
+      <w:start w:val="1"/>
+      <w:numFmt w:val="lowerLetter"/>
+      <w:lvlText w:val="%5."/>
+      <w:lvlJc w:val="left"/>
+      <w:pPr>
+        <w:ind w:left="3948" w:hanging="360"/>
+      </w:pPr>
+    </w:lvl>
+    <w:lvl w:ilvl="5" w:tplc="0C0A001B" w:tentative="1">
+      <w:start w:val="1"/>
+      <w:numFmt w:val="lowerRoman"/>
+      <w:lvlText w:val="%6."/>
+      <w:lvlJc w:val="right"/>
+      <w:pPr>
+        <w:ind w:left="4668" w:hanging="180"/>
+      </w:pPr>
+    </w:lvl>
+    <w:lvl w:ilvl="6" w:tplc="0C0A000F" w:tentative="1">
+      <w:start w:val="1"/>
+      <w:numFmt w:val="decimal"/>
+      <w:lvlText w:val="%7."/>
+      <w:lvlJc w:val="left"/>
+      <w:pPr>
+        <w:ind w:left="5388" w:hanging="360"/>
+      </w:pPr>
+    </w:lvl>
+    <w:lvl w:ilvl="7" w:tplc="0C0A0019" w:tentative="1">
+      <w:start w:val="1"/>
+      <w:numFmt w:val="lowerLetter"/>
+      <w:lvlText w:val="%8."/>
+      <w:lvlJc w:val="left"/>
+      <w:pPr>
+        <w:ind w:left="6108" w:hanging="360"/>
+      </w:pPr>
+    </w:lvl>
+    <w:lvl w:ilvl="8" w:tplc="0C0A001B" w:tentative="1">
+      <w:start w:val="1"/>
+      <w:numFmt w:val="lowerRoman"/>
+      <w:lvlText w:val="%9."/>
+      <w:lvlJc w:val="right"/>
+      <w:pPr>
+        <w:ind w:left="6828" w:hanging="180"/>
+      </w:pPr>
+    </w:lvl>
+  </w:abstractNum>
+  <w:abstractNum w:abstractNumId="25">
     <w:nsid w:val="68037D6F"/>
     <w:multiLevelType w:val="multilevel"/>
     <w:tmpl w:val="D898B794"/>
@@ -1810,7 +3582,96 @@
       </w:pPr>
     </w:lvl>
   </w:abstractNum>
-  <w:abstractNum w:abstractNumId="8">
+  <w:abstractNum w:abstractNumId="26">
+    <w:nsid w:val="6DAC2347"/>
+    <w:multiLevelType w:val="hybridMultilevel"/>
+    <w:tmpl w:val="027A6F9A"/>
+    <w:lvl w:ilvl="0" w:tplc="E8D62258">
+      <w:start w:val="7"/>
+      <w:numFmt w:val="decimal"/>
+      <w:lvlText w:val="%1."/>
+      <w:lvlJc w:val="left"/>
+      <w:pPr>
+        <w:ind w:left="360" w:hanging="360"/>
+      </w:pPr>
+      <w:rPr>
+        <w:rFonts w:hint="default"/>
+      </w:rPr>
+    </w:lvl>
+    <w:lvl w:ilvl="1" w:tplc="0C0A0019" w:tentative="1">
+      <w:start w:val="1"/>
+      <w:numFmt w:val="lowerLetter"/>
+      <w:lvlText w:val="%2."/>
+      <w:lvlJc w:val="left"/>
+      <w:pPr>
+        <w:ind w:left="1440" w:hanging="360"/>
+      </w:pPr>
+    </w:lvl>
+    <w:lvl w:ilvl="2" w:tplc="0C0A001B" w:tentative="1">
+      <w:start w:val="1"/>
+      <w:numFmt w:val="lowerRoman"/>
+      <w:lvlText w:val="%3."/>
+      <w:lvlJc w:val="right"/>
+      <w:pPr>
+        <w:ind w:left="2160" w:hanging="180"/>
+      </w:pPr>
+    </w:lvl>
+    <w:lvl w:ilvl="3" w:tplc="0C0A000F" w:tentative="1">
+      <w:start w:val="1"/>
+      <w:numFmt w:val="decimal"/>
+      <w:lvlText w:val="%4."/>
+      <w:lvlJc w:val="left"/>
+      <w:pPr>
+        <w:ind w:left="2880" w:hanging="360"/>
+      </w:pPr>
+    </w:lvl>
+    <w:lvl w:ilvl="4" w:tplc="0C0A0019" w:tentative="1">
+      <w:start w:val="1"/>
+      <w:numFmt w:val="lowerLetter"/>
+      <w:lvlText w:val="%5."/>
+      <w:lvlJc w:val="left"/>
+      <w:pPr>
+        <w:ind w:left="3600" w:hanging="360"/>
+      </w:pPr>
+    </w:lvl>
+    <w:lvl w:ilvl="5" w:tplc="0C0A001B" w:tentative="1">
+      <w:start w:val="1"/>
+      <w:numFmt w:val="lowerRoman"/>
+      <w:lvlText w:val="%6."/>
+      <w:lvlJc w:val="right"/>
+      <w:pPr>
+        <w:ind w:left="4320" w:hanging="180"/>
+      </w:pPr>
+    </w:lvl>
+    <w:lvl w:ilvl="6" w:tplc="0C0A000F" w:tentative="1">
+      <w:start w:val="1"/>
+      <w:numFmt w:val="decimal"/>
+      <w:lvlText w:val="%7."/>
+      <w:lvlJc w:val="left"/>
+      <w:pPr>
+        <w:ind w:left="5040" w:hanging="360"/>
+      </w:pPr>
+    </w:lvl>
+    <w:lvl w:ilvl="7" w:tplc="0C0A0019" w:tentative="1">
+      <w:start w:val="1"/>
+      <w:numFmt w:val="lowerLetter"/>
+      <w:lvlText w:val="%8."/>
+      <w:lvlJc w:val="left"/>
+      <w:pPr>
+        <w:ind w:left="5760" w:hanging="360"/>
+      </w:pPr>
+    </w:lvl>
+    <w:lvl w:ilvl="8" w:tplc="0C0A001B" w:tentative="1">
+      <w:start w:val="1"/>
+      <w:numFmt w:val="lowerRoman"/>
+      <w:lvlText w:val="%9."/>
+      <w:lvlJc w:val="right"/>
+      <w:pPr>
+        <w:ind w:left="6480" w:hanging="180"/>
+      </w:pPr>
+    </w:lvl>
+  </w:abstractNum>
+  <w:abstractNum w:abstractNumId="27">
     <w:nsid w:val="6DB46C09"/>
     <w:multiLevelType w:val="multilevel"/>
     <w:tmpl w:val="76F4F560"/>
@@ -1896,7 +3757,331 @@
       </w:pPr>
     </w:lvl>
   </w:abstractNum>
-  <w:abstractNum w:abstractNumId="9">
+  <w:abstractNum w:abstractNumId="28">
+    <w:nsid w:val="72A871E0"/>
+    <w:multiLevelType w:val="multilevel"/>
+    <w:tmpl w:val="38266966"/>
+    <w:lvl w:ilvl="0">
+      <w:start w:val="7"/>
+      <w:numFmt w:val="none"/>
+      <w:lvlText w:val="7.1"/>
+      <w:lvlJc w:val="left"/>
+      <w:pPr>
+        <w:tabs>
+          <w:tab w:val="num" w:pos="578"/>
+        </w:tabs>
+        <w:ind w:left="578" w:hanging="578"/>
+      </w:pPr>
+      <w:rPr>
+        <w:rFonts w:hint="default"/>
+      </w:rPr>
+    </w:lvl>
+    <w:lvl w:ilvl="1">
+      <w:start w:val="1"/>
+      <w:numFmt w:val="lowerLetter"/>
+      <w:lvlText w:val="%2."/>
+      <w:lvlJc w:val="left"/>
+      <w:pPr>
+        <w:ind w:left="1440" w:hanging="360"/>
+      </w:pPr>
+    </w:lvl>
+    <w:lvl w:ilvl="2">
+      <w:start w:val="1"/>
+      <w:numFmt w:val="lowerRoman"/>
+      <w:lvlText w:val="%3."/>
+      <w:lvlJc w:val="right"/>
+      <w:pPr>
+        <w:ind w:left="2160" w:hanging="180"/>
+      </w:pPr>
+    </w:lvl>
+    <w:lvl w:ilvl="3">
+      <w:start w:val="1"/>
+      <w:numFmt w:val="decimal"/>
+      <w:lvlText w:val="%4."/>
+      <w:lvlJc w:val="left"/>
+      <w:pPr>
+        <w:ind w:left="2880" w:hanging="360"/>
+      </w:pPr>
+    </w:lvl>
+    <w:lvl w:ilvl="4">
+      <w:start w:val="1"/>
+      <w:numFmt w:val="lowerLetter"/>
+      <w:lvlText w:val="%5."/>
+      <w:lvlJc w:val="left"/>
+      <w:pPr>
+        <w:ind w:left="3600" w:hanging="360"/>
+      </w:pPr>
+    </w:lvl>
+    <w:lvl w:ilvl="5">
+      <w:start w:val="1"/>
+      <w:numFmt w:val="lowerRoman"/>
+      <w:lvlText w:val="%6."/>
+      <w:lvlJc w:val="right"/>
+      <w:pPr>
+        <w:ind w:left="4320" w:hanging="180"/>
+      </w:pPr>
+    </w:lvl>
+    <w:lvl w:ilvl="6">
+      <w:start w:val="1"/>
+      <w:numFmt w:val="decimal"/>
+      <w:lvlText w:val="%7."/>
+      <w:lvlJc w:val="left"/>
+      <w:pPr>
+        <w:ind w:left="5040" w:hanging="360"/>
+      </w:pPr>
+    </w:lvl>
+    <w:lvl w:ilvl="7">
+      <w:start w:val="1"/>
+      <w:numFmt w:val="lowerLetter"/>
+      <w:lvlText w:val="%8."/>
+      <w:lvlJc w:val="left"/>
+      <w:pPr>
+        <w:ind w:left="5760" w:hanging="360"/>
+      </w:pPr>
+    </w:lvl>
+    <w:lvl w:ilvl="8">
+      <w:start w:val="1"/>
+      <w:numFmt w:val="lowerRoman"/>
+      <w:lvlText w:val="%9."/>
+      <w:lvlJc w:val="right"/>
+      <w:pPr>
+        <w:ind w:left="6480" w:hanging="180"/>
+      </w:pPr>
+    </w:lvl>
+  </w:abstractNum>
+  <w:abstractNum w:abstractNumId="29">
+    <w:nsid w:val="75725A37"/>
+    <w:multiLevelType w:val="multilevel"/>
+    <w:tmpl w:val="50844022"/>
+    <w:lvl w:ilvl="0">
+      <w:start w:val="1"/>
+      <w:numFmt w:val="none"/>
+      <w:lvlText w:val="7"/>
+      <w:lvlJc w:val="left"/>
+      <w:pPr>
+        <w:tabs>
+          <w:tab w:val="num" w:pos="431"/>
+        </w:tabs>
+        <w:ind w:left="431" w:hanging="431"/>
+      </w:pPr>
+      <w:rPr>
+        <w:rFonts w:hint="default"/>
+      </w:rPr>
+    </w:lvl>
+    <w:lvl w:ilvl="1">
+      <w:start w:val="1"/>
+      <w:numFmt w:val="lowerLetter"/>
+      <w:lvlText w:val="%2."/>
+      <w:lvlJc w:val="left"/>
+      <w:pPr>
+        <w:ind w:left="1440" w:hanging="360"/>
+      </w:pPr>
+    </w:lvl>
+    <w:lvl w:ilvl="2">
+      <w:start w:val="1"/>
+      <w:numFmt w:val="lowerRoman"/>
+      <w:lvlText w:val="%3."/>
+      <w:lvlJc w:val="right"/>
+      <w:pPr>
+        <w:ind w:left="2160" w:hanging="180"/>
+      </w:pPr>
+    </w:lvl>
+    <w:lvl w:ilvl="3">
+      <w:start w:val="1"/>
+      <w:numFmt w:val="decimal"/>
+      <w:lvlText w:val="%4."/>
+      <w:lvlJc w:val="left"/>
+      <w:pPr>
+        <w:ind w:left="2880" w:hanging="360"/>
+      </w:pPr>
+    </w:lvl>
+    <w:lvl w:ilvl="4">
+      <w:start w:val="1"/>
+      <w:numFmt w:val="lowerLetter"/>
+      <w:lvlText w:val="%5."/>
+      <w:lvlJc w:val="left"/>
+      <w:pPr>
+        <w:ind w:left="3600" w:hanging="360"/>
+      </w:pPr>
+    </w:lvl>
+    <w:lvl w:ilvl="5">
+      <w:start w:val="1"/>
+      <w:numFmt w:val="lowerRoman"/>
+      <w:lvlText w:val="%6."/>
+      <w:lvlJc w:val="right"/>
+      <w:pPr>
+        <w:ind w:left="4320" w:hanging="180"/>
+      </w:pPr>
+    </w:lvl>
+    <w:lvl w:ilvl="6">
+      <w:start w:val="1"/>
+      <w:numFmt w:val="decimal"/>
+      <w:lvlText w:val="%7."/>
+      <w:lvlJc w:val="left"/>
+      <w:pPr>
+        <w:ind w:left="5040" w:hanging="360"/>
+      </w:pPr>
+    </w:lvl>
+    <w:lvl w:ilvl="7">
+      <w:start w:val="1"/>
+      <w:numFmt w:val="lowerLetter"/>
+      <w:lvlText w:val="%8."/>
+      <w:lvlJc w:val="left"/>
+      <w:pPr>
+        <w:ind w:left="5760" w:hanging="360"/>
+      </w:pPr>
+    </w:lvl>
+    <w:lvl w:ilvl="8">
+      <w:start w:val="1"/>
+      <w:numFmt w:val="lowerRoman"/>
+      <w:lvlText w:val="%9."/>
+      <w:lvlJc w:val="right"/>
+      <w:pPr>
+        <w:ind w:left="6480" w:hanging="180"/>
+      </w:pPr>
+    </w:lvl>
+  </w:abstractNum>
+  <w:abstractNum w:abstractNumId="30">
+    <w:nsid w:val="7C813908"/>
+    <w:multiLevelType w:val="multilevel"/>
+    <w:tmpl w:val="99EA4188"/>
+    <w:lvl w:ilvl="0">
+      <w:start w:val="1"/>
+      <w:numFmt w:val="decimal"/>
+      <w:lvlText w:val="%1"/>
+      <w:lvlJc w:val="left"/>
+      <w:pPr>
+        <w:tabs>
+          <w:tab w:val="num" w:pos="432"/>
+        </w:tabs>
+        <w:ind w:left="432" w:hanging="432"/>
+      </w:pPr>
+      <w:rPr>
+        <w:rFonts w:hint="default"/>
+      </w:rPr>
+    </w:lvl>
+    <w:lvl w:ilvl="1">
+      <w:start w:val="1"/>
+      <w:numFmt w:val="none"/>
+      <w:lvlText w:val="5.1"/>
+      <w:lvlJc w:val="left"/>
+      <w:pPr>
+        <w:tabs>
+          <w:tab w:val="num" w:pos="576"/>
+        </w:tabs>
+        <w:ind w:left="576" w:hanging="576"/>
+      </w:pPr>
+      <w:rPr>
+        <w:rFonts w:hint="default"/>
+      </w:rPr>
+    </w:lvl>
+    <w:lvl w:ilvl="2">
+      <w:start w:val="1"/>
+      <w:numFmt w:val="decimal"/>
+      <w:lvlText w:val="%1.%2.%3"/>
+      <w:lvlJc w:val="left"/>
+      <w:pPr>
+        <w:tabs>
+          <w:tab w:val="num" w:pos="720"/>
+        </w:tabs>
+        <w:ind w:left="720" w:hanging="720"/>
+      </w:pPr>
+      <w:rPr>
+        <w:rFonts w:hint="default"/>
+      </w:rPr>
+    </w:lvl>
+    <w:lvl w:ilvl="3">
+      <w:start w:val="1"/>
+      <w:numFmt w:val="decimal"/>
+      <w:lvlText w:val="%1.%2.%3.%4"/>
+      <w:lvlJc w:val="left"/>
+      <w:pPr>
+        <w:tabs>
+          <w:tab w:val="num" w:pos="864"/>
+        </w:tabs>
+        <w:ind w:left="864" w:hanging="864"/>
+      </w:pPr>
+      <w:rPr>
+        <w:rFonts w:hint="default"/>
+      </w:rPr>
+    </w:lvl>
+    <w:lvl w:ilvl="4">
+      <w:start w:val="1"/>
+      <w:numFmt w:val="decimal"/>
+      <w:lvlText w:val="%1.%2.%3.%4.%5"/>
+      <w:lvlJc w:val="left"/>
+      <w:pPr>
+        <w:tabs>
+          <w:tab w:val="num" w:pos="1008"/>
+        </w:tabs>
+        <w:ind w:left="1008" w:hanging="1008"/>
+      </w:pPr>
+      <w:rPr>
+        <w:rFonts w:hint="default"/>
+      </w:rPr>
+    </w:lvl>
+    <w:lvl w:ilvl="5">
+      <w:start w:val="1"/>
+      <w:numFmt w:val="decimal"/>
+      <w:lvlText w:val="%1.%2.%3.%4.%5.%6"/>
+      <w:lvlJc w:val="left"/>
+      <w:pPr>
+        <w:tabs>
+          <w:tab w:val="num" w:pos="1152"/>
+        </w:tabs>
+        <w:ind w:left="1152" w:hanging="1152"/>
+      </w:pPr>
+      <w:rPr>
+        <w:rFonts w:hint="default"/>
+      </w:rPr>
+    </w:lvl>
+    <w:lvl w:ilvl="6">
+      <w:start w:val="1"/>
+      <w:numFmt w:val="decimal"/>
+      <w:lvlText w:val="%1.%2.%3.%4.%5.%6.%7"/>
+      <w:lvlJc w:val="left"/>
+      <w:pPr>
+        <w:tabs>
+          <w:tab w:val="num" w:pos="1296"/>
+        </w:tabs>
+        <w:ind w:left="1296" w:hanging="1296"/>
+      </w:pPr>
+      <w:rPr>
+        <w:rFonts w:hint="default"/>
+      </w:rPr>
+    </w:lvl>
+    <w:lvl w:ilvl="7">
+      <w:start w:val="1"/>
+      <w:numFmt w:val="decimal"/>
+      <w:lvlText w:val="%1.%2.%3.%4.%5.%6.%7.%8"/>
+      <w:lvlJc w:val="left"/>
+      <w:pPr>
+        <w:tabs>
+          <w:tab w:val="num" w:pos="1440"/>
+        </w:tabs>
+        <w:ind w:left="1440" w:hanging="1440"/>
+      </w:pPr>
+      <w:rPr>
+        <w:rFonts w:hint="default"/>
+      </w:rPr>
+    </w:lvl>
+    <w:lvl w:ilvl="8">
+      <w:start w:val="1"/>
+      <w:numFmt w:val="decimal"/>
+      <w:lvlText w:val="%1.%2.%3.%4.%5.%6.%7.%8.%9"/>
+      <w:lvlJc w:val="left"/>
+      <w:pPr>
+        <w:tabs>
+          <w:tab w:val="num" w:pos="1584"/>
+        </w:tabs>
+        <w:ind w:left="1584" w:hanging="1584"/>
+      </w:pPr>
+      <w:rPr>
+        <w:rFonts w:hint="default"/>
+      </w:rPr>
+    </w:lvl>
+  </w:abstractNum>
+  <w:abstractNum w:abstractNumId="31">
     <w:nsid w:val="7E3E64D5"/>
     <w:multiLevelType w:val="hybridMultilevel"/>
     <w:tmpl w:val="6C3EFA98"/>
@@ -1979,6 +4164,98 @@
       <w:lvlJc w:val="right"/>
       <w:pPr>
         <w:ind w:left="7200" w:hanging="180"/>
+      </w:pPr>
+    </w:lvl>
+  </w:abstractNum>
+  <w:abstractNum w:abstractNumId="32">
+    <w:nsid w:val="7F8865DE"/>
+    <w:multiLevelType w:val="multilevel"/>
+    <w:tmpl w:val="DC7E4FFA"/>
+    <w:lvl w:ilvl="0">
+      <w:start w:val="7"/>
+      <w:numFmt w:val="none"/>
+      <w:lvlText w:val="7.1"/>
+      <w:lvlJc w:val="left"/>
+      <w:pPr>
+        <w:tabs>
+          <w:tab w:val="num" w:pos="578"/>
+        </w:tabs>
+        <w:ind w:left="578" w:hanging="578"/>
+      </w:pPr>
+      <w:rPr>
+        <w:rFonts w:hint="default"/>
+      </w:rPr>
+    </w:lvl>
+    <w:lvl w:ilvl="1">
+      <w:start w:val="1"/>
+      <w:numFmt w:val="lowerLetter"/>
+      <w:lvlText w:val="%2."/>
+      <w:lvlJc w:val="left"/>
+      <w:pPr>
+        <w:ind w:left="1440" w:hanging="360"/>
+      </w:pPr>
+    </w:lvl>
+    <w:lvl w:ilvl="2">
+      <w:start w:val="1"/>
+      <w:numFmt w:val="lowerRoman"/>
+      <w:lvlText w:val="%3."/>
+      <w:lvlJc w:val="right"/>
+      <w:pPr>
+        <w:ind w:left="2160" w:hanging="180"/>
+      </w:pPr>
+    </w:lvl>
+    <w:lvl w:ilvl="3">
+      <w:start w:val="1"/>
+      <w:numFmt w:val="decimal"/>
+      <w:lvlText w:val="%4."/>
+      <w:lvlJc w:val="left"/>
+      <w:pPr>
+        <w:ind w:left="2880" w:hanging="360"/>
+      </w:pPr>
+    </w:lvl>
+    <w:lvl w:ilvl="4">
+      <w:start w:val="1"/>
+      <w:numFmt w:val="lowerLetter"/>
+      <w:lvlText w:val="%5."/>
+      <w:lvlJc w:val="left"/>
+      <w:pPr>
+        <w:ind w:left="3600" w:hanging="360"/>
+      </w:pPr>
+    </w:lvl>
+    <w:lvl w:ilvl="5">
+      <w:start w:val="1"/>
+      <w:numFmt w:val="lowerRoman"/>
+      <w:lvlText w:val="%6."/>
+      <w:lvlJc w:val="right"/>
+      <w:pPr>
+        <w:ind w:left="4320" w:hanging="180"/>
+      </w:pPr>
+    </w:lvl>
+    <w:lvl w:ilvl="6">
+      <w:start w:val="1"/>
+      <w:numFmt w:val="decimal"/>
+      <w:lvlText w:val="%7."/>
+      <w:lvlJc w:val="left"/>
+      <w:pPr>
+        <w:ind w:left="5040" w:hanging="360"/>
+      </w:pPr>
+    </w:lvl>
+    <w:lvl w:ilvl="7">
+      <w:start w:val="1"/>
+      <w:numFmt w:val="lowerLetter"/>
+      <w:lvlText w:val="%8."/>
+      <w:lvlJc w:val="left"/>
+      <w:pPr>
+        <w:ind w:left="5760" w:hanging="360"/>
+      </w:pPr>
+    </w:lvl>
+    <w:lvl w:ilvl="8">
+      <w:start w:val="1"/>
+      <w:numFmt w:val="lowerRoman"/>
+      <w:lvlText w:val="%9."/>
+      <w:lvlJc w:val="right"/>
+      <w:pPr>
+        <w:ind w:left="6480" w:hanging="180"/>
       </w:pPr>
     </w:lvl>
   </w:abstractNum>
@@ -1986,34 +4263,103 @@
     <w:abstractNumId w:val="0"/>
   </w:num>
   <w:num w:numId="2">
-    <w:abstractNumId w:val="6"/>
+    <w:abstractNumId w:val="21"/>
   </w:num>
   <w:num w:numId="3">
     <w:abstractNumId w:val="1"/>
   </w:num>
   <w:num w:numId="4">
-    <w:abstractNumId w:val="3"/>
+    <w:abstractNumId w:val="5"/>
   </w:num>
   <w:num w:numId="5">
-    <w:abstractNumId w:val="9"/>
+    <w:abstractNumId w:val="31"/>
   </w:num>
   <w:num w:numId="6">
+    <w:abstractNumId w:val="6"/>
+  </w:num>
+  <w:num w:numId="7">
+    <w:abstractNumId w:val="11"/>
+  </w:num>
+  <w:num w:numId="8">
+    <w:abstractNumId w:val="27"/>
+  </w:num>
+  <w:num w:numId="9">
     <w:abstractNumId w:val="4"/>
   </w:num>
-  <w:num w:numId="7">
-    <w:abstractNumId w:val="5"/>
-  </w:num>
-  <w:num w:numId="8">
-    <w:abstractNumId w:val="8"/>
-  </w:num>
-  <w:num w:numId="9">
-    <w:abstractNumId w:val="2"/>
-  </w:num>
   <w:num w:numId="10">
-    <w:abstractNumId w:val="7"/>
+    <w:abstractNumId w:val="25"/>
   </w:num>
   <w:num w:numId="11">
     <w:abstractNumId w:val="0"/>
+  </w:num>
+  <w:num w:numId="12">
+    <w:abstractNumId w:val="19"/>
+  </w:num>
+  <w:num w:numId="13">
+    <w:abstractNumId w:val="20"/>
+  </w:num>
+  <w:num w:numId="14">
+    <w:abstractNumId w:val="22"/>
+  </w:num>
+  <w:num w:numId="15">
+    <w:abstractNumId w:val="7"/>
+  </w:num>
+  <w:num w:numId="16">
+    <w:abstractNumId w:val="13"/>
+  </w:num>
+  <w:num w:numId="17">
+    <w:abstractNumId w:val="12"/>
+  </w:num>
+  <w:num w:numId="18">
+    <w:abstractNumId w:val="17"/>
+  </w:num>
+  <w:num w:numId="19">
+    <w:abstractNumId w:val="24"/>
+  </w:num>
+  <w:num w:numId="20">
+    <w:abstractNumId w:val="3"/>
+  </w:num>
+  <w:num w:numId="21">
+    <w:abstractNumId w:val="30"/>
+  </w:num>
+  <w:num w:numId="22">
+    <w:abstractNumId w:val="10"/>
+  </w:num>
+  <w:num w:numId="23">
+    <w:abstractNumId w:val="23"/>
+  </w:num>
+  <w:num w:numId="24">
+    <w:abstractNumId w:val="8"/>
+  </w:num>
+  <w:num w:numId="25">
+    <w:abstractNumId w:val="26"/>
+  </w:num>
+  <w:num w:numId="26">
+    <w:abstractNumId w:val="29"/>
+  </w:num>
+  <w:num w:numId="27">
+    <w:abstractNumId w:val="16"/>
+  </w:num>
+  <w:num w:numId="28">
+    <w:abstractNumId w:val="9"/>
+  </w:num>
+  <w:num w:numId="29">
+    <w:abstractNumId w:val="18"/>
+  </w:num>
+  <w:num w:numId="30">
+    <w:abstractNumId w:val="2"/>
+  </w:num>
+  <w:num w:numId="31">
+    <w:abstractNumId w:val="28"/>
+  </w:num>
+  <w:num w:numId="32">
+    <w:abstractNumId w:val="14"/>
+  </w:num>
+  <w:num w:numId="33">
+    <w:abstractNumId w:val="32"/>
+  </w:num>
+  <w:num w:numId="34">
+    <w:abstractNumId w:val="15"/>
   </w:num>
   <w:numIdMacAtCleanup w:val="8"/>
 </w:numbering>

</xml_diff>

<commit_message>
Lista de chequeo para ecu-07 agregada
</commit_message>
<xml_diff>
--- a/documentos/ECU/ECU-07.docx
+++ b/documentos/ECU/ECU-07.docx
@@ -115,6 +115,14 @@
         </w:rPr>
         <w:t>El sistema debe tener guardado los perfiles de todos los MVZ que atenderán a los pacientes.</w:t>
       </w:r>
+      <w:r>
+        <w:rPr>
+          <w:rFonts w:ascii="Arial" w:hAnsi="Arial" w:cs="Arial"/>
+        </w:rPr>
+        <w:t xml:space="preserve"> El usuario debe estar autentificado frente al sistema.</w:t>
+      </w:r>
+      <w:bookmarkStart w:id="0" w:name="_GoBack"/>
+      <w:bookmarkEnd w:id="0"/>
     </w:p>
     <w:p>
       <w:pPr>
@@ -1098,8 +1106,6 @@
             </w:rPr>
             <w:t>Junio del 2014</w:t>
           </w:r>
-          <w:bookmarkStart w:id="0" w:name="_GoBack"/>
-          <w:bookmarkEnd w:id="0"/>
         </w:p>
       </w:tc>
     </w:tr>

</xml_diff>